<commit_message>
Changed picture and table, made identical epoch and identical initialization weights
</commit_message>
<xml_diff>
--- a/lab2/doc/Lab2.docx
+++ b/lab2/doc/Lab2.docx
@@ -981,7 +981,14 @@
             <w:webHidden/>
           </w:rPr>
           <w:tab/>
-          <w:t>5</w:t>
+        </w:r>
+        <w:r>
+          <w:rPr>
+            <w:rStyle w:val="a4"/>
+            <w:noProof/>
+            <w:webHidden/>
+          </w:rPr>
+          <w:t>6</w:t>
         </w:r>
       </w:hyperlink>
     </w:p>
@@ -1020,9 +1027,8 @@
             <w:rStyle w:val="a4"/>
             <w:noProof/>
             <w:webHidden/>
-            <w:lang w:val="en-US"/>
           </w:rPr>
-          <w:t>5</w:t>
+          <w:t>6</w:t>
         </w:r>
       </w:hyperlink>
     </w:p>
@@ -1634,18 +1640,7 @@
           <w:szCs w:val="28"/>
           <w:shd w:val="clear" w:color="auto" w:fill="FFFFFF"/>
         </w:rPr>
-        <w:t xml:space="preserve"> -</w:t>
-      </w:r>
-      <w:bookmarkStart w:id="1" w:name="_GoBack"/>
-      <w:bookmarkEnd w:id="1"/>
-      <w:r>
-        <w:rPr>
-          <w:color w:val="24292E"/>
-          <w:sz w:val="28"/>
-          <w:szCs w:val="28"/>
-          <w:shd w:val="clear" w:color="auto" w:fill="FFFFFF"/>
-        </w:rPr>
-        <w:t xml:space="preserve"> </w:t>
+        <w:t xml:space="preserve"> - </w:t>
       </w:r>
       <w:r>
         <w:rPr>
@@ -4259,6 +4254,7 @@
           <w:color w:val="24292E"/>
         </w:rPr>
       </w:pPr>
+      <w:bookmarkStart w:id="1" w:name="_GoBack"/>
       <w:r>
         <w:rPr>
           <w:rFonts w:ascii="Segoe UI" w:hAnsi="Segoe UI" w:cs="Segoe UI"/>
@@ -4318,6 +4314,7 @@
           </wp:inline>
         </w:drawing>
       </w:r>
+      <w:bookmarkEnd w:id="1"/>
     </w:p>
     <w:p>
       <w:pPr>
@@ -4859,6 +4856,450 @@
     </w:p>
     <w:p>
       <w:pPr>
+        <w:suppressAutoHyphens w:val="0"/>
+        <w:rPr>
+          <w:rFonts w:ascii="Times New Roman" w:hAnsi="Times New Roman" w:cs="Times New Roman"/>
+          <w:color w:val="24292E"/>
+          <w:sz w:val="28"/>
+          <w:szCs w:val="28"/>
+          <w:shd w:val="clear" w:color="auto" w:fill="FFFFFF"/>
+        </w:rPr>
+      </w:pPr>
+      <w:r>
+        <w:rPr>
+          <w:rFonts w:ascii="Times New Roman" w:hAnsi="Times New Roman" w:cs="Times New Roman"/>
+          <w:color w:val="24292E"/>
+          <w:sz w:val="28"/>
+          <w:szCs w:val="28"/>
+          <w:shd w:val="clear" w:color="auto" w:fill="FFFFFF"/>
+        </w:rPr>
+        <w:br w:type="page"/>
+      </w:r>
+    </w:p>
+    <w:tbl>
+      <w:tblPr>
+        <w:tblStyle w:val="a7"/>
+        <w:tblW w:w="0" w:type="auto"/>
+        <w:tblLook w:val="04A0" w:firstRow="1" w:lastRow="0" w:firstColumn="1" w:lastColumn="0" w:noHBand="0" w:noVBand="1"/>
+      </w:tblPr>
+      <w:tblGrid>
+        <w:gridCol w:w="2499"/>
+        <w:gridCol w:w="2499"/>
+        <w:gridCol w:w="2499"/>
+        <w:gridCol w:w="2499"/>
+      </w:tblGrid>
+      <w:tr>
+        <w:tc>
+          <w:tcPr>
+            <w:tcW w:w="2499" w:type="dxa"/>
+          </w:tcPr>
+          <w:p>
+            <w:pPr>
+              <w:spacing w:before="200" w:after="200"/>
+              <w:jc w:val="center"/>
+              <w:rPr>
+                <w:rFonts w:ascii="Times New Roman" w:hAnsi="Times New Roman" w:cs="Times New Roman"/>
+                <w:b/>
+                <w:sz w:val="32"/>
+                <w:szCs w:val="32"/>
+              </w:rPr>
+            </w:pPr>
+            <w:r>
+              <w:rPr>
+                <w:rFonts w:ascii="Times New Roman" w:hAnsi="Times New Roman" w:cs="Times New Roman"/>
+                <w:b/>
+                <w:noProof/>
+                <w:sz w:val="32"/>
+                <w:szCs w:val="32"/>
+                <w:lang w:eastAsia="ru-RU"/>
+              </w:rPr>
+              <w:lastRenderedPageBreak/>
+              <w:drawing>
+                <wp:inline distT="0" distB="0" distL="0" distR="0" wp14:anchorId="7BBB3323" wp14:editId="1CA572EC">
+                  <wp:extent cx="981075" cy="3314700"/>
+                  <wp:effectExtent l="0" t="0" r="9525" b="0"/>
+                  <wp:docPr id="1" name="Рисунок 1" descr="C:\Users\User\Desktop\картинки отчет\1.png"/>
+                  <wp:cNvGraphicFramePr>
+                    <a:graphicFrameLocks xmlns:a="http://schemas.openxmlformats.org/drawingml/2006/main" noChangeAspect="1"/>
+                  </wp:cNvGraphicFramePr>
+                  <a:graphic xmlns:a="http://schemas.openxmlformats.org/drawingml/2006/main">
+                    <a:graphicData uri="http://schemas.openxmlformats.org/drawingml/2006/picture">
+                      <pic:pic xmlns:pic="http://schemas.openxmlformats.org/drawingml/2006/picture">
+                        <pic:nvPicPr>
+                          <pic:cNvPr id="0" name="Picture 1" descr="C:\Users\User\Desktop\картинки отчет\1.png"/>
+                          <pic:cNvPicPr>
+                            <a:picLocks noChangeAspect="1" noChangeArrowheads="1"/>
+                          </pic:cNvPicPr>
+                        </pic:nvPicPr>
+                        <pic:blipFill>
+                          <a:blip r:embed="rId25">
+                            <a:extLst>
+                              <a:ext uri="{28A0092B-C50C-407E-A947-70E740481C1C}">
+                                <a14:useLocalDpi xmlns:a14="http://schemas.microsoft.com/office/drawing/2010/main" val="0"/>
+                              </a:ext>
+                            </a:extLst>
+                          </a:blip>
+                          <a:srcRect/>
+                          <a:stretch>
+                            <a:fillRect/>
+                          </a:stretch>
+                        </pic:blipFill>
+                        <pic:spPr bwMode="auto">
+                          <a:xfrm>
+                            <a:off x="0" y="0"/>
+                            <a:ext cx="981075" cy="3314700"/>
+                          </a:xfrm>
+                          <a:prstGeom prst="rect">
+                            <a:avLst/>
+                          </a:prstGeom>
+                          <a:noFill/>
+                          <a:ln>
+                            <a:noFill/>
+                          </a:ln>
+                        </pic:spPr>
+                      </pic:pic>
+                    </a:graphicData>
+                  </a:graphic>
+                </wp:inline>
+              </w:drawing>
+            </w:r>
+          </w:p>
+        </w:tc>
+        <w:tc>
+          <w:tcPr>
+            <w:tcW w:w="2499" w:type="dxa"/>
+          </w:tcPr>
+          <w:p>
+            <w:pPr>
+              <w:spacing w:before="200" w:after="200"/>
+              <w:jc w:val="center"/>
+              <w:rPr>
+                <w:rFonts w:ascii="Times New Roman" w:hAnsi="Times New Roman" w:cs="Times New Roman"/>
+                <w:b/>
+                <w:sz w:val="32"/>
+                <w:szCs w:val="32"/>
+              </w:rPr>
+            </w:pPr>
+            <w:r>
+              <w:rPr>
+                <w:rFonts w:ascii="Times New Roman" w:hAnsi="Times New Roman" w:cs="Times New Roman"/>
+                <w:b/>
+                <w:noProof/>
+                <w:sz w:val="32"/>
+                <w:szCs w:val="32"/>
+                <w:lang w:eastAsia="ru-RU"/>
+              </w:rPr>
+              <w:drawing>
+                <wp:inline distT="0" distB="0" distL="0" distR="0" wp14:anchorId="3EDAD4E0" wp14:editId="3DCB949C">
+                  <wp:extent cx="971550" cy="3686175"/>
+                  <wp:effectExtent l="0" t="0" r="0" b="9525"/>
+                  <wp:docPr id="2" name="Рисунок 2" descr="C:\Users\User\Desktop\картинки отчет\2.png"/>
+                  <wp:cNvGraphicFramePr>
+                    <a:graphicFrameLocks xmlns:a="http://schemas.openxmlformats.org/drawingml/2006/main" noChangeAspect="1"/>
+                  </wp:cNvGraphicFramePr>
+                  <a:graphic xmlns:a="http://schemas.openxmlformats.org/drawingml/2006/main">
+                    <a:graphicData uri="http://schemas.openxmlformats.org/drawingml/2006/picture">
+                      <pic:pic xmlns:pic="http://schemas.openxmlformats.org/drawingml/2006/picture">
+                        <pic:nvPicPr>
+                          <pic:cNvPr id="0" name="Picture 2" descr="C:\Users\User\Desktop\картинки отчет\2.png"/>
+                          <pic:cNvPicPr>
+                            <a:picLocks noChangeAspect="1" noChangeArrowheads="1"/>
+                          </pic:cNvPicPr>
+                        </pic:nvPicPr>
+                        <pic:blipFill>
+                          <a:blip r:embed="rId26">
+                            <a:extLst>
+                              <a:ext uri="{28A0092B-C50C-407E-A947-70E740481C1C}">
+                                <a14:useLocalDpi xmlns:a14="http://schemas.microsoft.com/office/drawing/2010/main" val="0"/>
+                              </a:ext>
+                            </a:extLst>
+                          </a:blip>
+                          <a:srcRect/>
+                          <a:stretch>
+                            <a:fillRect/>
+                          </a:stretch>
+                        </pic:blipFill>
+                        <pic:spPr bwMode="auto">
+                          <a:xfrm>
+                            <a:off x="0" y="0"/>
+                            <a:ext cx="971550" cy="3686175"/>
+                          </a:xfrm>
+                          <a:prstGeom prst="rect">
+                            <a:avLst/>
+                          </a:prstGeom>
+                          <a:noFill/>
+                          <a:ln>
+                            <a:noFill/>
+                          </a:ln>
+                        </pic:spPr>
+                      </pic:pic>
+                    </a:graphicData>
+                  </a:graphic>
+                </wp:inline>
+              </w:drawing>
+            </w:r>
+          </w:p>
+        </w:tc>
+        <w:tc>
+          <w:tcPr>
+            <w:tcW w:w="2499" w:type="dxa"/>
+          </w:tcPr>
+          <w:p>
+            <w:pPr>
+              <w:spacing w:before="200" w:after="200"/>
+              <w:jc w:val="center"/>
+              <w:rPr>
+                <w:rFonts w:ascii="Times New Roman" w:hAnsi="Times New Roman" w:cs="Times New Roman"/>
+                <w:b/>
+                <w:sz w:val="32"/>
+                <w:szCs w:val="32"/>
+              </w:rPr>
+            </w:pPr>
+            <w:r>
+              <w:rPr>
+                <w:rFonts w:ascii="Times New Roman" w:hAnsi="Times New Roman" w:cs="Times New Roman"/>
+                <w:b/>
+                <w:noProof/>
+                <w:sz w:val="32"/>
+                <w:szCs w:val="32"/>
+                <w:lang w:eastAsia="ru-RU"/>
+              </w:rPr>
+              <w:drawing>
+                <wp:inline distT="0" distB="0" distL="0" distR="0" wp14:anchorId="238EFD81" wp14:editId="54FECE4F">
+                  <wp:extent cx="981075" cy="4600575"/>
+                  <wp:effectExtent l="0" t="0" r="9525" b="9525"/>
+                  <wp:docPr id="3" name="Рисунок 3" descr="C:\Users\User\Desktop\картинки отчет\3.png"/>
+                  <wp:cNvGraphicFramePr>
+                    <a:graphicFrameLocks xmlns:a="http://schemas.openxmlformats.org/drawingml/2006/main" noChangeAspect="1"/>
+                  </wp:cNvGraphicFramePr>
+                  <a:graphic xmlns:a="http://schemas.openxmlformats.org/drawingml/2006/main">
+                    <a:graphicData uri="http://schemas.openxmlformats.org/drawingml/2006/picture">
+                      <pic:pic xmlns:pic="http://schemas.openxmlformats.org/drawingml/2006/picture">
+                        <pic:nvPicPr>
+                          <pic:cNvPr id="0" name="Picture 3" descr="C:\Users\User\Desktop\картинки отчет\3.png"/>
+                          <pic:cNvPicPr>
+                            <a:picLocks noChangeAspect="1" noChangeArrowheads="1"/>
+                          </pic:cNvPicPr>
+                        </pic:nvPicPr>
+                        <pic:blipFill>
+                          <a:blip r:embed="rId27">
+                            <a:extLst>
+                              <a:ext uri="{28A0092B-C50C-407E-A947-70E740481C1C}">
+                                <a14:useLocalDpi xmlns:a14="http://schemas.microsoft.com/office/drawing/2010/main" val="0"/>
+                              </a:ext>
+                            </a:extLst>
+                          </a:blip>
+                          <a:srcRect/>
+                          <a:stretch>
+                            <a:fillRect/>
+                          </a:stretch>
+                        </pic:blipFill>
+                        <pic:spPr bwMode="auto">
+                          <a:xfrm>
+                            <a:off x="0" y="0"/>
+                            <a:ext cx="981075" cy="4600575"/>
+                          </a:xfrm>
+                          <a:prstGeom prst="rect">
+                            <a:avLst/>
+                          </a:prstGeom>
+                          <a:noFill/>
+                          <a:ln>
+                            <a:noFill/>
+                          </a:ln>
+                        </pic:spPr>
+                      </pic:pic>
+                    </a:graphicData>
+                  </a:graphic>
+                </wp:inline>
+              </w:drawing>
+            </w:r>
+          </w:p>
+        </w:tc>
+        <w:tc>
+          <w:tcPr>
+            <w:tcW w:w="2499" w:type="dxa"/>
+          </w:tcPr>
+          <w:p>
+            <w:pPr>
+              <w:spacing w:before="200" w:after="200"/>
+              <w:jc w:val="center"/>
+              <w:rPr>
+                <w:rFonts w:ascii="Times New Roman" w:hAnsi="Times New Roman" w:cs="Times New Roman"/>
+                <w:b/>
+                <w:sz w:val="32"/>
+                <w:szCs w:val="32"/>
+              </w:rPr>
+            </w:pPr>
+            <w:r>
+              <w:rPr>
+                <w:rFonts w:ascii="Times New Roman" w:hAnsi="Times New Roman" w:cs="Times New Roman"/>
+                <w:b/>
+                <w:noProof/>
+                <w:sz w:val="32"/>
+                <w:szCs w:val="32"/>
+                <w:lang w:eastAsia="ru-RU"/>
+              </w:rPr>
+              <w:drawing>
+                <wp:inline distT="0" distB="0" distL="0" distR="0" wp14:anchorId="17EB8F32" wp14:editId="2192DF57">
+                  <wp:extent cx="914400" cy="4933950"/>
+                  <wp:effectExtent l="0" t="0" r="0" b="0"/>
+                  <wp:docPr id="4" name="Рисунок 4" descr="C:\Users\User\Desktop\картинки отчет\4.png"/>
+                  <wp:cNvGraphicFramePr>
+                    <a:graphicFrameLocks xmlns:a="http://schemas.openxmlformats.org/drawingml/2006/main" noChangeAspect="1"/>
+                  </wp:cNvGraphicFramePr>
+                  <a:graphic xmlns:a="http://schemas.openxmlformats.org/drawingml/2006/main">
+                    <a:graphicData uri="http://schemas.openxmlformats.org/drawingml/2006/picture">
+                      <pic:pic xmlns:pic="http://schemas.openxmlformats.org/drawingml/2006/picture">
+                        <pic:nvPicPr>
+                          <pic:cNvPr id="0" name="Picture 4" descr="C:\Users\User\Desktop\картинки отчет\4.png"/>
+                          <pic:cNvPicPr>
+                            <a:picLocks noChangeAspect="1" noChangeArrowheads="1"/>
+                          </pic:cNvPicPr>
+                        </pic:nvPicPr>
+                        <pic:blipFill>
+                          <a:blip r:embed="rId28">
+                            <a:extLst>
+                              <a:ext uri="{28A0092B-C50C-407E-A947-70E740481C1C}">
+                                <a14:useLocalDpi xmlns:a14="http://schemas.microsoft.com/office/drawing/2010/main" val="0"/>
+                              </a:ext>
+                            </a:extLst>
+                          </a:blip>
+                          <a:srcRect/>
+                          <a:stretch>
+                            <a:fillRect/>
+                          </a:stretch>
+                        </pic:blipFill>
+                        <pic:spPr bwMode="auto">
+                          <a:xfrm>
+                            <a:off x="0" y="0"/>
+                            <a:ext cx="914400" cy="4933950"/>
+                          </a:xfrm>
+                          <a:prstGeom prst="rect">
+                            <a:avLst/>
+                          </a:prstGeom>
+                          <a:noFill/>
+                          <a:ln>
+                            <a:noFill/>
+                          </a:ln>
+                        </pic:spPr>
+                      </pic:pic>
+                    </a:graphicData>
+                  </a:graphic>
+                </wp:inline>
+              </w:drawing>
+            </w:r>
+          </w:p>
+        </w:tc>
+      </w:tr>
+      <w:tr>
+        <w:tc>
+          <w:tcPr>
+            <w:tcW w:w="2499" w:type="dxa"/>
+          </w:tcPr>
+          <w:p>
+            <w:pPr>
+              <w:spacing w:before="480" w:after="240"/>
+              <w:jc w:val="center"/>
+              <w:rPr>
+                <w:rFonts w:ascii="Times New Roman" w:hAnsi="Times New Roman" w:cs="Times New Roman"/>
+                <w:b/>
+                <w:sz w:val="32"/>
+                <w:szCs w:val="32"/>
+              </w:rPr>
+            </w:pPr>
+            <w:r>
+              <w:rPr>
+                <w:rFonts w:ascii="Times New Roman" w:hAnsi="Times New Roman" w:cs="Times New Roman"/>
+                <w:b/>
+                <w:sz w:val="32"/>
+                <w:szCs w:val="32"/>
+              </w:rPr>
+              <w:t>Сеть 1</w:t>
+            </w:r>
+          </w:p>
+        </w:tc>
+        <w:tc>
+          <w:tcPr>
+            <w:tcW w:w="2499" w:type="dxa"/>
+          </w:tcPr>
+          <w:p>
+            <w:pPr>
+              <w:spacing w:before="480" w:after="240"/>
+              <w:jc w:val="center"/>
+              <w:rPr>
+                <w:rFonts w:ascii="Times New Roman" w:hAnsi="Times New Roman" w:cs="Times New Roman"/>
+                <w:b/>
+                <w:sz w:val="32"/>
+                <w:szCs w:val="32"/>
+              </w:rPr>
+            </w:pPr>
+            <w:r>
+              <w:rPr>
+                <w:rFonts w:ascii="Times New Roman" w:hAnsi="Times New Roman" w:cs="Times New Roman"/>
+                <w:b/>
+                <w:sz w:val="32"/>
+                <w:szCs w:val="32"/>
+              </w:rPr>
+              <w:t>Сеть 2</w:t>
+            </w:r>
+          </w:p>
+        </w:tc>
+        <w:tc>
+          <w:tcPr>
+            <w:tcW w:w="2499" w:type="dxa"/>
+          </w:tcPr>
+          <w:p>
+            <w:pPr>
+              <w:spacing w:before="480" w:after="240"/>
+              <w:jc w:val="center"/>
+              <w:rPr>
+                <w:rFonts w:ascii="Times New Roman" w:hAnsi="Times New Roman" w:cs="Times New Roman"/>
+                <w:b/>
+                <w:sz w:val="32"/>
+                <w:szCs w:val="32"/>
+              </w:rPr>
+            </w:pPr>
+            <w:r>
+              <w:rPr>
+                <w:rFonts w:ascii="Times New Roman" w:hAnsi="Times New Roman" w:cs="Times New Roman"/>
+                <w:b/>
+                <w:sz w:val="32"/>
+                <w:szCs w:val="32"/>
+              </w:rPr>
+              <w:t>Сеть 3</w:t>
+            </w:r>
+          </w:p>
+        </w:tc>
+        <w:tc>
+          <w:tcPr>
+            <w:tcW w:w="2499" w:type="dxa"/>
+          </w:tcPr>
+          <w:p>
+            <w:pPr>
+              <w:spacing w:before="480" w:after="240"/>
+              <w:jc w:val="center"/>
+              <w:rPr>
+                <w:rFonts w:ascii="Times New Roman" w:hAnsi="Times New Roman" w:cs="Times New Roman"/>
+                <w:b/>
+                <w:sz w:val="32"/>
+                <w:szCs w:val="32"/>
+              </w:rPr>
+            </w:pPr>
+            <w:r>
+              <w:rPr>
+                <w:rFonts w:ascii="Times New Roman" w:hAnsi="Times New Roman" w:cs="Times New Roman"/>
+                <w:b/>
+                <w:sz w:val="32"/>
+                <w:szCs w:val="32"/>
+              </w:rPr>
+              <w:t>Сеть 4</w:t>
+            </w:r>
+          </w:p>
+        </w:tc>
+      </w:tr>
+    </w:tbl>
+    <w:p>
+      <w:pPr>
         <w:spacing w:before="480" w:after="240"/>
         <w:jc w:val="center"/>
         <w:rPr>
@@ -4868,61 +5309,6 @@
           <w:szCs w:val="32"/>
         </w:rPr>
       </w:pPr>
-      <w:r>
-        <w:rPr>
-          <w:noProof/>
-          <w:lang w:eastAsia="ru-RU"/>
-        </w:rPr>
-        <w:lastRenderedPageBreak/>
-        <w:drawing>
-          <wp:inline distT="0" distB="0" distL="0" distR="0" wp14:anchorId="3BA16AD8" wp14:editId="3A8CB3B7">
-            <wp:extent cx="4355401" cy="6010275"/>
-            <wp:effectExtent l="0" t="0" r="7620" b="0"/>
-            <wp:docPr id="44" name="Рисунок 44"/>
-            <wp:cNvGraphicFramePr>
-              <a:graphicFrameLocks xmlns:a="http://schemas.openxmlformats.org/drawingml/2006/main" noChangeAspect="1"/>
-            </wp:cNvGraphicFramePr>
-            <a:graphic xmlns:a="http://schemas.openxmlformats.org/drawingml/2006/main">
-              <a:graphicData uri="http://schemas.openxmlformats.org/drawingml/2006/picture">
-                <pic:pic xmlns:pic="http://schemas.openxmlformats.org/drawingml/2006/picture">
-                  <pic:nvPicPr>
-                    <pic:cNvPr id="0" name="Picture 86"/>
-                    <pic:cNvPicPr>
-                      <a:picLocks noChangeAspect="1" noChangeArrowheads="1"/>
-                    </pic:cNvPicPr>
-                  </pic:nvPicPr>
-                  <pic:blipFill>
-                    <a:blip r:embed="rId25">
-                      <a:extLst>
-                        <a:ext uri="{28A0092B-C50C-407E-A947-70E740481C1C}">
-                          <a14:useLocalDpi xmlns:a14="http://schemas.microsoft.com/office/drawing/2010/main" val="0"/>
-                        </a:ext>
-                      </a:extLst>
-                    </a:blip>
-                    <a:srcRect/>
-                    <a:stretch>
-                      <a:fillRect/>
-                    </a:stretch>
-                  </pic:blipFill>
-                  <pic:spPr bwMode="auto">
-                    <a:xfrm>
-                      <a:off x="0" y="0"/>
-                      <a:ext cx="4362978" cy="6020731"/>
-                    </a:xfrm>
-                    <a:prstGeom prst="rect">
-                      <a:avLst/>
-                    </a:prstGeom>
-                    <a:noFill/>
-                    <a:ln>
-                      <a:noFill/>
-                    </a:ln>
-                  </pic:spPr>
-                </pic:pic>
-              </a:graphicData>
-            </a:graphic>
-          </wp:inline>
-        </w:drawing>
-      </w:r>
     </w:p>
     <w:p>
       <w:pPr>
@@ -5136,7 +5522,7 @@
           <w:sz w:val="28"/>
           <w:szCs w:val="28"/>
         </w:rPr>
-        <w:t>2</w:t>
+        <w:t>6</w:t>
       </w:r>
       <w:r>
         <w:rPr>
@@ -5145,8 +5531,9 @@
           <w:sz w:val="28"/>
           <w:szCs w:val="28"/>
         </w:rPr>
-        <w:t xml:space="preserve"> скрыты</w:t>
-      </w:r>
+        <w:t xml:space="preserve"> </w:t>
+      </w:r>
+      <w:proofErr w:type="gramStart"/>
       <w:r>
         <w:rPr>
           <w:rFonts w:ascii="Times New Roman" w:hAnsi="Times New Roman" w:cs="Times New Roman"/>
@@ -5154,8 +5541,18 @@
           <w:sz w:val="28"/>
           <w:szCs w:val="28"/>
         </w:rPr>
+        <w:t>скрыты</w:t>
+      </w:r>
+      <w:r>
+        <w:rPr>
+          <w:rFonts w:ascii="Times New Roman" w:hAnsi="Times New Roman" w:cs="Times New Roman"/>
+          <w:bCs/>
+          <w:sz w:val="28"/>
+          <w:szCs w:val="28"/>
+        </w:rPr>
         <w:t>х</w:t>
       </w:r>
+      <w:proofErr w:type="gramEnd"/>
       <w:r>
         <w:rPr>
           <w:rFonts w:ascii="Times New Roman" w:hAnsi="Times New Roman" w:cs="Times New Roman"/>
@@ -5183,6 +5580,7 @@
         </w:rPr>
         <w:t xml:space="preserve"> </w:t>
       </w:r>
+      <w:proofErr w:type="spellStart"/>
       <w:r>
         <w:rPr>
           <w:rFonts w:ascii="Times New Roman" w:hAnsi="Times New Roman" w:cs="Times New Roman"/>
@@ -5191,8 +5589,9 @@
           <w:szCs w:val="28"/>
           <w:lang w:val="en-US"/>
         </w:rPr>
-        <w:t>Linear</w:t>
-      </w:r>
+        <w:t>ReLU</w:t>
+      </w:r>
+      <w:proofErr w:type="spellEnd"/>
     </w:p>
     <w:p>
       <w:pPr>
@@ -5238,7 +5637,7 @@
           <w:sz w:val="28"/>
           <w:szCs w:val="28"/>
         </w:rPr>
-        <w:t>2</w:t>
+        <w:t>1</w:t>
       </w:r>
       <w:r>
         <w:rPr>
@@ -5247,8 +5646,9 @@
           <w:sz w:val="28"/>
           <w:szCs w:val="28"/>
         </w:rPr>
-        <w:t xml:space="preserve"> скрыты</w:t>
-      </w:r>
+        <w:t xml:space="preserve"> </w:t>
+      </w:r>
+      <w:proofErr w:type="gramStart"/>
       <w:r>
         <w:rPr>
           <w:rFonts w:ascii="Times New Roman" w:hAnsi="Times New Roman" w:cs="Times New Roman"/>
@@ -5256,8 +5656,18 @@
           <w:sz w:val="28"/>
           <w:szCs w:val="28"/>
         </w:rPr>
+        <w:t>скрыты</w:t>
+      </w:r>
+      <w:r>
+        <w:rPr>
+          <w:rFonts w:ascii="Times New Roman" w:hAnsi="Times New Roman" w:cs="Times New Roman"/>
+          <w:bCs/>
+          <w:sz w:val="28"/>
+          <w:szCs w:val="28"/>
+        </w:rPr>
         <w:t>х</w:t>
       </w:r>
+      <w:proofErr w:type="gramEnd"/>
       <w:r>
         <w:rPr>
           <w:rFonts w:ascii="Times New Roman" w:hAnsi="Times New Roman" w:cs="Times New Roman"/>
@@ -5349,7 +5759,7 @@
           <w:sz w:val="28"/>
           <w:szCs w:val="28"/>
         </w:rPr>
-        <w:t>3</w:t>
+        <w:t>2</w:t>
       </w:r>
       <w:r>
         <w:rPr>
@@ -5358,7 +5768,27 @@
           <w:sz w:val="28"/>
           <w:szCs w:val="28"/>
         </w:rPr>
-        <w:t xml:space="preserve"> скрытых слоя </w:t>
+        <w:t xml:space="preserve"> </w:t>
+      </w:r>
+      <w:proofErr w:type="gramStart"/>
+      <w:r>
+        <w:rPr>
+          <w:rFonts w:ascii="Times New Roman" w:hAnsi="Times New Roman" w:cs="Times New Roman"/>
+          <w:bCs/>
+          <w:sz w:val="28"/>
+          <w:szCs w:val="28"/>
+        </w:rPr>
+        <w:t>скрытых</w:t>
+      </w:r>
+      <w:proofErr w:type="gramEnd"/>
+      <w:r>
+        <w:rPr>
+          <w:rFonts w:ascii="Times New Roman" w:hAnsi="Times New Roman" w:cs="Times New Roman"/>
+          <w:bCs/>
+          <w:sz w:val="28"/>
+          <w:szCs w:val="28"/>
+        </w:rPr>
+        <w:t xml:space="preserve"> слоя </w:t>
       </w:r>
       <w:r>
         <w:rPr>
@@ -5424,7 +5854,7 @@
           <w:sz w:val="28"/>
           <w:szCs w:val="28"/>
         </w:rPr>
-        <w:t>6</w:t>
+        <w:t>3</w:t>
       </w:r>
       <w:r>
         <w:rPr>
@@ -5433,7 +5863,27 @@
           <w:sz w:val="28"/>
           <w:szCs w:val="28"/>
         </w:rPr>
-        <w:t xml:space="preserve"> скрытых слоя </w:t>
+        <w:t xml:space="preserve"> </w:t>
+      </w:r>
+      <w:proofErr w:type="gramStart"/>
+      <w:r>
+        <w:rPr>
+          <w:rFonts w:ascii="Times New Roman" w:hAnsi="Times New Roman" w:cs="Times New Roman"/>
+          <w:bCs/>
+          <w:sz w:val="28"/>
+          <w:szCs w:val="28"/>
+        </w:rPr>
+        <w:t>скрытых</w:t>
+      </w:r>
+      <w:proofErr w:type="gramEnd"/>
+      <w:r>
+        <w:rPr>
+          <w:rFonts w:ascii="Times New Roman" w:hAnsi="Times New Roman" w:cs="Times New Roman"/>
+          <w:bCs/>
+          <w:sz w:val="28"/>
+          <w:szCs w:val="28"/>
+        </w:rPr>
+        <w:t xml:space="preserve"> слоя </w:t>
       </w:r>
       <w:r>
         <w:rPr>
@@ -5532,6 +5982,428 @@
         </w:rPr>
       </w:pPr>
     </w:p>
+    <w:tbl>
+      <w:tblPr>
+        <w:tblStyle w:val="a7"/>
+        <w:tblW w:w="0" w:type="auto"/>
+        <w:tblLook w:val="04A0" w:firstRow="1" w:lastRow="0" w:firstColumn="1" w:lastColumn="0" w:noHBand="0" w:noVBand="1"/>
+      </w:tblPr>
+      <w:tblGrid>
+        <w:gridCol w:w="2499"/>
+        <w:gridCol w:w="2499"/>
+        <w:gridCol w:w="2499"/>
+        <w:gridCol w:w="2499"/>
+      </w:tblGrid>
+      <w:tr>
+        <w:tc>
+          <w:tcPr>
+            <w:tcW w:w="2499" w:type="dxa"/>
+          </w:tcPr>
+          <w:p>
+            <w:pPr>
+              <w:spacing w:before="200" w:after="200"/>
+              <w:jc w:val="center"/>
+              <w:rPr>
+                <w:rFonts w:ascii="Times New Roman" w:hAnsi="Times New Roman" w:cs="Times New Roman"/>
+                <w:bCs/>
+                <w:sz w:val="28"/>
+                <w:szCs w:val="28"/>
+              </w:rPr>
+            </w:pPr>
+            <w:r>
+              <w:rPr>
+                <w:rFonts w:ascii="Times New Roman" w:hAnsi="Times New Roman" w:cs="Times New Roman"/>
+                <w:bCs/>
+                <w:noProof/>
+                <w:sz w:val="28"/>
+                <w:szCs w:val="28"/>
+                <w:lang w:eastAsia="ru-RU"/>
+              </w:rPr>
+              <w:lastRenderedPageBreak/>
+              <w:drawing>
+                <wp:inline distT="0" distB="0" distL="0" distR="0" wp14:anchorId="1D777812" wp14:editId="35613447">
+                  <wp:extent cx="1000125" cy="3476625"/>
+                  <wp:effectExtent l="0" t="0" r="9525" b="9525"/>
+                  <wp:docPr id="5" name="Рисунок 5" descr="C:\Users\User\Desktop\картинки отчет\5.png"/>
+                  <wp:cNvGraphicFramePr>
+                    <a:graphicFrameLocks xmlns:a="http://schemas.openxmlformats.org/drawingml/2006/main" noChangeAspect="1"/>
+                  </wp:cNvGraphicFramePr>
+                  <a:graphic xmlns:a="http://schemas.openxmlformats.org/drawingml/2006/main">
+                    <a:graphicData uri="http://schemas.openxmlformats.org/drawingml/2006/picture">
+                      <pic:pic xmlns:pic="http://schemas.openxmlformats.org/drawingml/2006/picture">
+                        <pic:nvPicPr>
+                          <pic:cNvPr id="0" name="Picture 5" descr="C:\Users\User\Desktop\картинки отчет\5.png"/>
+                          <pic:cNvPicPr>
+                            <a:picLocks noChangeAspect="1" noChangeArrowheads="1"/>
+                          </pic:cNvPicPr>
+                        </pic:nvPicPr>
+                        <pic:blipFill>
+                          <a:blip r:embed="rId29">
+                            <a:extLst>
+                              <a:ext uri="{28A0092B-C50C-407E-A947-70E740481C1C}">
+                                <a14:useLocalDpi xmlns:a14="http://schemas.microsoft.com/office/drawing/2010/main" val="0"/>
+                              </a:ext>
+                            </a:extLst>
+                          </a:blip>
+                          <a:srcRect/>
+                          <a:stretch>
+                            <a:fillRect/>
+                          </a:stretch>
+                        </pic:blipFill>
+                        <pic:spPr bwMode="auto">
+                          <a:xfrm>
+                            <a:off x="0" y="0"/>
+                            <a:ext cx="1000125" cy="3476625"/>
+                          </a:xfrm>
+                          <a:prstGeom prst="rect">
+                            <a:avLst/>
+                          </a:prstGeom>
+                          <a:noFill/>
+                          <a:ln>
+                            <a:noFill/>
+                          </a:ln>
+                        </pic:spPr>
+                      </pic:pic>
+                    </a:graphicData>
+                  </a:graphic>
+                </wp:inline>
+              </w:drawing>
+            </w:r>
+          </w:p>
+        </w:tc>
+        <w:tc>
+          <w:tcPr>
+            <w:tcW w:w="2499" w:type="dxa"/>
+          </w:tcPr>
+          <w:p>
+            <w:pPr>
+              <w:spacing w:before="200" w:after="200"/>
+              <w:jc w:val="center"/>
+              <w:rPr>
+                <w:rFonts w:ascii="Times New Roman" w:hAnsi="Times New Roman" w:cs="Times New Roman"/>
+                <w:bCs/>
+                <w:sz w:val="28"/>
+                <w:szCs w:val="28"/>
+              </w:rPr>
+            </w:pPr>
+            <w:r>
+              <w:rPr>
+                <w:rFonts w:ascii="Times New Roman" w:hAnsi="Times New Roman" w:cs="Times New Roman"/>
+                <w:bCs/>
+                <w:noProof/>
+                <w:sz w:val="28"/>
+                <w:szCs w:val="28"/>
+                <w:lang w:eastAsia="ru-RU"/>
+              </w:rPr>
+              <w:drawing>
+                <wp:inline distT="0" distB="0" distL="0" distR="0" wp14:anchorId="7DB548D8" wp14:editId="17713862">
+                  <wp:extent cx="1019175" cy="3876675"/>
+                  <wp:effectExtent l="0" t="0" r="9525" b="9525"/>
+                  <wp:docPr id="6" name="Рисунок 6" descr="C:\Users\User\Desktop\картинки отчет\6.png"/>
+                  <wp:cNvGraphicFramePr>
+                    <a:graphicFrameLocks xmlns:a="http://schemas.openxmlformats.org/drawingml/2006/main" noChangeAspect="1"/>
+                  </wp:cNvGraphicFramePr>
+                  <a:graphic xmlns:a="http://schemas.openxmlformats.org/drawingml/2006/main">
+                    <a:graphicData uri="http://schemas.openxmlformats.org/drawingml/2006/picture">
+                      <pic:pic xmlns:pic="http://schemas.openxmlformats.org/drawingml/2006/picture">
+                        <pic:nvPicPr>
+                          <pic:cNvPr id="0" name="Picture 6" descr="C:\Users\User\Desktop\картинки отчет\6.png"/>
+                          <pic:cNvPicPr>
+                            <a:picLocks noChangeAspect="1" noChangeArrowheads="1"/>
+                          </pic:cNvPicPr>
+                        </pic:nvPicPr>
+                        <pic:blipFill>
+                          <a:blip r:embed="rId30">
+                            <a:extLst>
+                              <a:ext uri="{28A0092B-C50C-407E-A947-70E740481C1C}">
+                                <a14:useLocalDpi xmlns:a14="http://schemas.microsoft.com/office/drawing/2010/main" val="0"/>
+                              </a:ext>
+                            </a:extLst>
+                          </a:blip>
+                          <a:srcRect/>
+                          <a:stretch>
+                            <a:fillRect/>
+                          </a:stretch>
+                        </pic:blipFill>
+                        <pic:spPr bwMode="auto">
+                          <a:xfrm>
+                            <a:off x="0" y="0"/>
+                            <a:ext cx="1019175" cy="3876675"/>
+                          </a:xfrm>
+                          <a:prstGeom prst="rect">
+                            <a:avLst/>
+                          </a:prstGeom>
+                          <a:noFill/>
+                          <a:ln>
+                            <a:noFill/>
+                          </a:ln>
+                        </pic:spPr>
+                      </pic:pic>
+                    </a:graphicData>
+                  </a:graphic>
+                </wp:inline>
+              </w:drawing>
+            </w:r>
+          </w:p>
+        </w:tc>
+        <w:tc>
+          <w:tcPr>
+            <w:tcW w:w="2499" w:type="dxa"/>
+          </w:tcPr>
+          <w:p>
+            <w:pPr>
+              <w:spacing w:before="200" w:after="200"/>
+              <w:jc w:val="center"/>
+              <w:rPr>
+                <w:rFonts w:ascii="Times New Roman" w:hAnsi="Times New Roman" w:cs="Times New Roman"/>
+                <w:bCs/>
+                <w:sz w:val="28"/>
+                <w:szCs w:val="28"/>
+              </w:rPr>
+            </w:pPr>
+            <w:r>
+              <w:rPr>
+                <w:rFonts w:ascii="Times New Roman" w:hAnsi="Times New Roman" w:cs="Times New Roman"/>
+                <w:bCs/>
+                <w:noProof/>
+                <w:sz w:val="28"/>
+                <w:szCs w:val="28"/>
+                <w:lang w:eastAsia="ru-RU"/>
+              </w:rPr>
+              <w:drawing>
+                <wp:inline distT="0" distB="0" distL="0" distR="0" wp14:anchorId="0E16030E" wp14:editId="5FE4E5C3">
+                  <wp:extent cx="981075" cy="4629150"/>
+                  <wp:effectExtent l="0" t="0" r="9525" b="0"/>
+                  <wp:docPr id="8" name="Рисунок 8" descr="C:\Users\User\Desktop\картинки отчет\7.png"/>
+                  <wp:cNvGraphicFramePr>
+                    <a:graphicFrameLocks xmlns:a="http://schemas.openxmlformats.org/drawingml/2006/main" noChangeAspect="1"/>
+                  </wp:cNvGraphicFramePr>
+                  <a:graphic xmlns:a="http://schemas.openxmlformats.org/drawingml/2006/main">
+                    <a:graphicData uri="http://schemas.openxmlformats.org/drawingml/2006/picture">
+                      <pic:pic xmlns:pic="http://schemas.openxmlformats.org/drawingml/2006/picture">
+                        <pic:nvPicPr>
+                          <pic:cNvPr id="0" name="Picture 8" descr="C:\Users\User\Desktop\картинки отчет\7.png"/>
+                          <pic:cNvPicPr>
+                            <a:picLocks noChangeAspect="1" noChangeArrowheads="1"/>
+                          </pic:cNvPicPr>
+                        </pic:nvPicPr>
+                        <pic:blipFill>
+                          <a:blip r:embed="rId31">
+                            <a:extLst>
+                              <a:ext uri="{28A0092B-C50C-407E-A947-70E740481C1C}">
+                                <a14:useLocalDpi xmlns:a14="http://schemas.microsoft.com/office/drawing/2010/main" val="0"/>
+                              </a:ext>
+                            </a:extLst>
+                          </a:blip>
+                          <a:srcRect/>
+                          <a:stretch>
+                            <a:fillRect/>
+                          </a:stretch>
+                        </pic:blipFill>
+                        <pic:spPr bwMode="auto">
+                          <a:xfrm>
+                            <a:off x="0" y="0"/>
+                            <a:ext cx="981075" cy="4629150"/>
+                          </a:xfrm>
+                          <a:prstGeom prst="rect">
+                            <a:avLst/>
+                          </a:prstGeom>
+                          <a:noFill/>
+                          <a:ln>
+                            <a:noFill/>
+                          </a:ln>
+                        </pic:spPr>
+                      </pic:pic>
+                    </a:graphicData>
+                  </a:graphic>
+                </wp:inline>
+              </w:drawing>
+            </w:r>
+          </w:p>
+        </w:tc>
+        <w:tc>
+          <w:tcPr>
+            <w:tcW w:w="2499" w:type="dxa"/>
+          </w:tcPr>
+          <w:p>
+            <w:pPr>
+              <w:spacing w:before="200" w:after="200"/>
+              <w:jc w:val="center"/>
+              <w:rPr>
+                <w:rFonts w:ascii="Times New Roman" w:hAnsi="Times New Roman" w:cs="Times New Roman"/>
+                <w:bCs/>
+                <w:sz w:val="28"/>
+                <w:szCs w:val="28"/>
+              </w:rPr>
+            </w:pPr>
+            <w:r>
+              <w:rPr>
+                <w:rFonts w:ascii="Times New Roman" w:hAnsi="Times New Roman" w:cs="Times New Roman"/>
+                <w:bCs/>
+                <w:noProof/>
+                <w:sz w:val="28"/>
+                <w:szCs w:val="28"/>
+                <w:lang w:eastAsia="ru-RU"/>
+              </w:rPr>
+              <w:drawing>
+                <wp:inline distT="0" distB="0" distL="0" distR="0" wp14:anchorId="2F5E20A0" wp14:editId="0DCC93E5">
+                  <wp:extent cx="904875" cy="4933950"/>
+                  <wp:effectExtent l="0" t="0" r="9525" b="0"/>
+                  <wp:docPr id="9" name="Рисунок 9" descr="C:\Users\User\Desktop\картинки отчет\8.png"/>
+                  <wp:cNvGraphicFramePr>
+                    <a:graphicFrameLocks xmlns:a="http://schemas.openxmlformats.org/drawingml/2006/main" noChangeAspect="1"/>
+                  </wp:cNvGraphicFramePr>
+                  <a:graphic xmlns:a="http://schemas.openxmlformats.org/drawingml/2006/main">
+                    <a:graphicData uri="http://schemas.openxmlformats.org/drawingml/2006/picture">
+                      <pic:pic xmlns:pic="http://schemas.openxmlformats.org/drawingml/2006/picture">
+                        <pic:nvPicPr>
+                          <pic:cNvPr id="0" name="Picture 9" descr="C:\Users\User\Desktop\картинки отчет\8.png"/>
+                          <pic:cNvPicPr>
+                            <a:picLocks noChangeAspect="1" noChangeArrowheads="1"/>
+                          </pic:cNvPicPr>
+                        </pic:nvPicPr>
+                        <pic:blipFill>
+                          <a:blip r:embed="rId32">
+                            <a:extLst>
+                              <a:ext uri="{28A0092B-C50C-407E-A947-70E740481C1C}">
+                                <a14:useLocalDpi xmlns:a14="http://schemas.microsoft.com/office/drawing/2010/main" val="0"/>
+                              </a:ext>
+                            </a:extLst>
+                          </a:blip>
+                          <a:srcRect/>
+                          <a:stretch>
+                            <a:fillRect/>
+                          </a:stretch>
+                        </pic:blipFill>
+                        <pic:spPr bwMode="auto">
+                          <a:xfrm>
+                            <a:off x="0" y="0"/>
+                            <a:ext cx="904875" cy="4933950"/>
+                          </a:xfrm>
+                          <a:prstGeom prst="rect">
+                            <a:avLst/>
+                          </a:prstGeom>
+                          <a:noFill/>
+                          <a:ln>
+                            <a:noFill/>
+                          </a:ln>
+                        </pic:spPr>
+                      </pic:pic>
+                    </a:graphicData>
+                  </a:graphic>
+                </wp:inline>
+              </w:drawing>
+            </w:r>
+          </w:p>
+        </w:tc>
+      </w:tr>
+      <w:tr>
+        <w:tc>
+          <w:tcPr>
+            <w:tcW w:w="2499" w:type="dxa"/>
+          </w:tcPr>
+          <w:p>
+            <w:pPr>
+              <w:spacing w:before="480" w:after="240"/>
+              <w:jc w:val="center"/>
+              <w:rPr>
+                <w:rFonts w:ascii="Times New Roman" w:hAnsi="Times New Roman" w:cs="Times New Roman"/>
+                <w:bCs/>
+                <w:sz w:val="28"/>
+                <w:szCs w:val="28"/>
+              </w:rPr>
+            </w:pPr>
+            <w:r>
+              <w:rPr>
+                <w:rFonts w:ascii="Times New Roman" w:hAnsi="Times New Roman" w:cs="Times New Roman"/>
+                <w:b/>
+                <w:sz w:val="32"/>
+                <w:szCs w:val="32"/>
+              </w:rPr>
+              <w:t>Сеть 5</w:t>
+            </w:r>
+          </w:p>
+        </w:tc>
+        <w:tc>
+          <w:tcPr>
+            <w:tcW w:w="2499" w:type="dxa"/>
+          </w:tcPr>
+          <w:p>
+            <w:pPr>
+              <w:spacing w:before="480" w:after="240"/>
+              <w:jc w:val="center"/>
+              <w:rPr>
+                <w:rFonts w:ascii="Times New Roman" w:hAnsi="Times New Roman" w:cs="Times New Roman"/>
+                <w:bCs/>
+                <w:sz w:val="28"/>
+                <w:szCs w:val="28"/>
+              </w:rPr>
+            </w:pPr>
+            <w:r>
+              <w:rPr>
+                <w:rFonts w:ascii="Times New Roman" w:hAnsi="Times New Roman" w:cs="Times New Roman"/>
+                <w:b/>
+                <w:sz w:val="32"/>
+                <w:szCs w:val="32"/>
+              </w:rPr>
+              <w:t>Сеть 6</w:t>
+            </w:r>
+          </w:p>
+        </w:tc>
+        <w:tc>
+          <w:tcPr>
+            <w:tcW w:w="2499" w:type="dxa"/>
+          </w:tcPr>
+          <w:p>
+            <w:pPr>
+              <w:spacing w:before="480" w:after="240"/>
+              <w:jc w:val="center"/>
+              <w:rPr>
+                <w:rFonts w:ascii="Times New Roman" w:hAnsi="Times New Roman" w:cs="Times New Roman"/>
+                <w:bCs/>
+                <w:sz w:val="28"/>
+                <w:szCs w:val="28"/>
+              </w:rPr>
+            </w:pPr>
+            <w:r>
+              <w:rPr>
+                <w:rFonts w:ascii="Times New Roman" w:hAnsi="Times New Roman" w:cs="Times New Roman"/>
+                <w:b/>
+                <w:sz w:val="32"/>
+                <w:szCs w:val="32"/>
+              </w:rPr>
+              <w:t>Сеть 7</w:t>
+            </w:r>
+          </w:p>
+        </w:tc>
+        <w:tc>
+          <w:tcPr>
+            <w:tcW w:w="2499" w:type="dxa"/>
+          </w:tcPr>
+          <w:p>
+            <w:pPr>
+              <w:spacing w:before="480" w:after="240"/>
+              <w:jc w:val="center"/>
+              <w:rPr>
+                <w:rFonts w:ascii="Times New Roman" w:hAnsi="Times New Roman" w:cs="Times New Roman"/>
+                <w:bCs/>
+                <w:sz w:val="28"/>
+                <w:szCs w:val="28"/>
+              </w:rPr>
+            </w:pPr>
+            <w:r>
+              <w:rPr>
+                <w:rFonts w:ascii="Times New Roman" w:hAnsi="Times New Roman" w:cs="Times New Roman"/>
+                <w:b/>
+                <w:sz w:val="32"/>
+                <w:szCs w:val="32"/>
+              </w:rPr>
+              <w:t>Сеть 8</w:t>
+            </w:r>
+          </w:p>
+        </w:tc>
+      </w:tr>
+    </w:tbl>
     <w:p>
       <w:pPr>
         <w:spacing w:after="0"/>
@@ -5566,60 +6438,6 @@
           <w:szCs w:val="32"/>
         </w:rPr>
       </w:pPr>
-      <w:r>
-        <w:rPr>
-          <w:noProof/>
-          <w:lang w:eastAsia="ru-RU"/>
-        </w:rPr>
-        <w:drawing>
-          <wp:inline distT="0" distB="0" distL="0" distR="0" wp14:anchorId="42D745C0" wp14:editId="579BC186">
-            <wp:extent cx="5156791" cy="8361278"/>
-            <wp:effectExtent l="0" t="0" r="6350" b="1905"/>
-            <wp:docPr id="45" name="Рисунок 45"/>
-            <wp:cNvGraphicFramePr>
-              <a:graphicFrameLocks xmlns:a="http://schemas.openxmlformats.org/drawingml/2006/main" noChangeAspect="1"/>
-            </wp:cNvGraphicFramePr>
-            <a:graphic xmlns:a="http://schemas.openxmlformats.org/drawingml/2006/main">
-              <a:graphicData uri="http://schemas.openxmlformats.org/drawingml/2006/picture">
-                <pic:pic xmlns:pic="http://schemas.openxmlformats.org/drawingml/2006/picture">
-                  <pic:nvPicPr>
-                    <pic:cNvPr id="0" name="Picture 88"/>
-                    <pic:cNvPicPr>
-                      <a:picLocks noChangeAspect="1" noChangeArrowheads="1"/>
-                    </pic:cNvPicPr>
-                  </pic:nvPicPr>
-                  <pic:blipFill>
-                    <a:blip r:embed="rId26">
-                      <a:extLst>
-                        <a:ext uri="{28A0092B-C50C-407E-A947-70E740481C1C}">
-                          <a14:useLocalDpi xmlns:a14="http://schemas.microsoft.com/office/drawing/2010/main" val="0"/>
-                        </a:ext>
-                      </a:extLst>
-                    </a:blip>
-                    <a:srcRect/>
-                    <a:stretch>
-                      <a:fillRect/>
-                    </a:stretch>
-                  </pic:blipFill>
-                  <pic:spPr bwMode="auto">
-                    <a:xfrm>
-                      <a:off x="0" y="0"/>
-                      <a:ext cx="5169994" cy="8382685"/>
-                    </a:xfrm>
-                    <a:prstGeom prst="rect">
-                      <a:avLst/>
-                    </a:prstGeom>
-                    <a:noFill/>
-                    <a:ln>
-                      <a:noFill/>
-                    </a:ln>
-                  </pic:spPr>
-                </pic:pic>
-              </a:graphicData>
-            </a:graphic>
-          </wp:inline>
-        </w:drawing>
-      </w:r>
     </w:p>
     <w:p>
       <w:pPr>
@@ -5632,6 +6450,26 @@
           <w:szCs w:val="32"/>
         </w:rPr>
       </w:pPr>
+    </w:p>
+    <w:p>
+      <w:pPr>
+        <w:suppressAutoHyphens w:val="0"/>
+        <w:rPr>
+          <w:rFonts w:ascii="Times New Roman" w:hAnsi="Times New Roman" w:cs="Times New Roman"/>
+          <w:b/>
+          <w:sz w:val="32"/>
+          <w:szCs w:val="32"/>
+        </w:rPr>
+      </w:pPr>
+      <w:r>
+        <w:rPr>
+          <w:rFonts w:ascii="Times New Roman" w:hAnsi="Times New Roman" w:cs="Times New Roman"/>
+          <w:b/>
+          <w:sz w:val="32"/>
+          <w:szCs w:val="32"/>
+        </w:rPr>
+        <w:br w:type="page"/>
+      </w:r>
     </w:p>
     <w:p>
       <w:pPr>
@@ -6469,11 +7307,11 @@
         <w:gridCol w:w="963"/>
         <w:gridCol w:w="963"/>
         <w:gridCol w:w="963"/>
-        <w:gridCol w:w="990"/>
         <w:gridCol w:w="963"/>
         <w:gridCol w:w="990"/>
-        <w:gridCol w:w="963"/>
-        <w:gridCol w:w="963"/>
+        <w:gridCol w:w="990"/>
+        <w:gridCol w:w="990"/>
+        <w:gridCol w:w="990"/>
       </w:tblGrid>
       <w:tr>
         <w:trPr>
@@ -6824,15 +7662,15 @@
               <w:autoSpaceDE w:val="0"/>
               <w:autoSpaceDN w:val="0"/>
               <w:adjustRightInd w:val="0"/>
-              <w:spacing w:before="240"/>
-              <w:jc w:val="center"/>
-              <w:rPr>
-                <w:rFonts w:ascii="Times New Roman" w:eastAsiaTheme="minorHAnsi" w:hAnsi="Times New Roman" w:cs="Times New Roman"/>
-                <w:iCs/>
-                <w:kern w:val="0"/>
-                <w:sz w:val="24"/>
-                <w:szCs w:val="24"/>
-                <w:lang w:eastAsia="en-US"/>
+              <w:spacing w:before="200"/>
+              <w:jc w:val="center"/>
+              <w:rPr>
+                <w:rFonts w:ascii="Times New Roman" w:eastAsiaTheme="minorHAnsi" w:hAnsi="Times New Roman" w:cs="Times New Roman"/>
+                <w:iCs/>
+                <w:kern w:val="0"/>
+                <w:sz w:val="24"/>
+                <w:szCs w:val="24"/>
+                <w:lang w:val="en-US" w:eastAsia="en-US"/>
               </w:rPr>
             </w:pPr>
             <w:r>
@@ -6846,6 +7684,17 @@
               </w:rPr>
               <w:t>100</w:t>
             </w:r>
+            <w:r>
+              <w:rPr>
+                <w:rFonts w:ascii="Times New Roman" w:eastAsiaTheme="minorHAnsi" w:hAnsi="Times New Roman" w:cs="Times New Roman"/>
+                <w:iCs/>
+                <w:kern w:val="0"/>
+                <w:sz w:val="24"/>
+                <w:szCs w:val="24"/>
+                <w:lang w:val="en-US" w:eastAsia="en-US"/>
+              </w:rPr>
+              <w:t>0</w:t>
+            </w:r>
           </w:p>
         </w:tc>
         <w:tc>
@@ -6858,27 +7707,78 @@
               <w:autoSpaceDE w:val="0"/>
               <w:autoSpaceDN w:val="0"/>
               <w:adjustRightInd w:val="0"/>
-              <w:spacing w:before="240"/>
-              <w:jc w:val="center"/>
-              <w:rPr>
-                <w:rFonts w:ascii="Times New Roman" w:eastAsiaTheme="minorHAnsi" w:hAnsi="Times New Roman" w:cs="Times New Roman"/>
-                <w:iCs/>
-                <w:kern w:val="0"/>
-                <w:sz w:val="24"/>
-                <w:szCs w:val="24"/>
-                <w:lang w:eastAsia="en-US"/>
-              </w:rPr>
-            </w:pPr>
-            <w:r>
-              <w:rPr>
-                <w:rFonts w:ascii="Times New Roman" w:eastAsiaTheme="minorHAnsi" w:hAnsi="Times New Roman" w:cs="Times New Roman"/>
-                <w:iCs/>
-                <w:kern w:val="0"/>
-                <w:sz w:val="24"/>
-                <w:szCs w:val="24"/>
-                <w:lang w:eastAsia="en-US"/>
-              </w:rPr>
-              <w:t>100</w:t>
+              <w:spacing w:before="200"/>
+              <w:jc w:val="center"/>
+              <w:rPr>
+                <w:rFonts w:ascii="Times New Roman" w:eastAsiaTheme="minorHAnsi" w:hAnsi="Times New Roman" w:cs="Times New Roman"/>
+                <w:iCs/>
+                <w:kern w:val="0"/>
+                <w:sz w:val="24"/>
+                <w:szCs w:val="24"/>
+                <w:lang w:eastAsia="en-US"/>
+              </w:rPr>
+            </w:pPr>
+            <w:r>
+              <w:rPr>
+                <w:rFonts w:ascii="Times New Roman" w:eastAsiaTheme="minorHAnsi" w:hAnsi="Times New Roman" w:cs="Times New Roman"/>
+                <w:iCs/>
+                <w:kern w:val="0"/>
+                <w:sz w:val="24"/>
+                <w:szCs w:val="24"/>
+                <w:lang w:eastAsia="en-US"/>
+              </w:rPr>
+              <w:t>10</w:t>
+            </w:r>
+            <w:r>
+              <w:rPr>
+                <w:rFonts w:ascii="Times New Roman" w:eastAsiaTheme="minorHAnsi" w:hAnsi="Times New Roman" w:cs="Times New Roman"/>
+                <w:iCs/>
+                <w:kern w:val="0"/>
+                <w:sz w:val="24"/>
+                <w:szCs w:val="24"/>
+                <w:lang w:val="en-US" w:eastAsia="en-US"/>
+              </w:rPr>
+              <w:t>0</w:t>
+            </w:r>
+            <w:r>
+              <w:rPr>
+                <w:rFonts w:ascii="Times New Roman" w:eastAsiaTheme="minorHAnsi" w:hAnsi="Times New Roman" w:cs="Times New Roman"/>
+                <w:iCs/>
+                <w:kern w:val="0"/>
+                <w:sz w:val="24"/>
+                <w:szCs w:val="24"/>
+                <w:lang w:eastAsia="en-US"/>
+              </w:rPr>
+              <w:t>0</w:t>
+            </w:r>
+          </w:p>
+          <w:p>
+            <w:pPr>
+              <w:suppressAutoHyphens w:val="0"/>
+              <w:autoSpaceDE w:val="0"/>
+              <w:autoSpaceDN w:val="0"/>
+              <w:adjustRightInd w:val="0"/>
+              <w:spacing w:before="200"/>
+              <w:jc w:val="center"/>
+              <w:rPr>
+                <w:rFonts w:ascii="Times New Roman" w:eastAsiaTheme="minorHAnsi" w:hAnsi="Times New Roman" w:cs="Times New Roman"/>
+                <w:iCs/>
+                <w:kern w:val="0"/>
+                <w:sz w:val="24"/>
+                <w:szCs w:val="24"/>
+                <w:lang w:eastAsia="en-US"/>
+              </w:rPr>
+            </w:pPr>
+            <w:r>
+              <w:rPr>
+                <w:rFonts w:ascii="Times New Roman" w:eastAsiaTheme="minorHAnsi" w:hAnsi="Times New Roman" w:cs="Times New Roman"/>
+                <w:iCs/>
+                <w:kern w:val="0"/>
+                <w:sz w:val="24"/>
+                <w:szCs w:val="24"/>
+                <w:lang w:eastAsia="en-US"/>
+              </w:rPr>
+              <w:t>512</w:t>
             </w:r>
           </w:p>
         </w:tc>
@@ -6892,27 +7792,107 @@
               <w:autoSpaceDE w:val="0"/>
               <w:autoSpaceDN w:val="0"/>
               <w:adjustRightInd w:val="0"/>
-              <w:spacing w:before="240"/>
-              <w:jc w:val="center"/>
-              <w:rPr>
-                <w:rFonts w:ascii="Times New Roman" w:eastAsiaTheme="minorHAnsi" w:hAnsi="Times New Roman" w:cs="Times New Roman"/>
-                <w:iCs/>
-                <w:kern w:val="0"/>
-                <w:sz w:val="24"/>
-                <w:szCs w:val="24"/>
-                <w:lang w:eastAsia="en-US"/>
-              </w:rPr>
-            </w:pPr>
-            <w:r>
-              <w:rPr>
-                <w:rFonts w:ascii="Times New Roman" w:eastAsiaTheme="minorHAnsi" w:hAnsi="Times New Roman" w:cs="Times New Roman"/>
-                <w:iCs/>
-                <w:kern w:val="0"/>
-                <w:sz w:val="24"/>
-                <w:szCs w:val="24"/>
-                <w:lang w:eastAsia="en-US"/>
-              </w:rPr>
-              <w:t>100</w:t>
+              <w:spacing w:before="200"/>
+              <w:jc w:val="center"/>
+              <w:rPr>
+                <w:rFonts w:ascii="Times New Roman" w:eastAsiaTheme="minorHAnsi" w:hAnsi="Times New Roman" w:cs="Times New Roman"/>
+                <w:iCs/>
+                <w:kern w:val="0"/>
+                <w:sz w:val="24"/>
+                <w:szCs w:val="24"/>
+                <w:lang w:eastAsia="en-US"/>
+              </w:rPr>
+            </w:pPr>
+            <w:r>
+              <w:rPr>
+                <w:rFonts w:ascii="Times New Roman" w:eastAsiaTheme="minorHAnsi" w:hAnsi="Times New Roman" w:cs="Times New Roman"/>
+                <w:iCs/>
+                <w:kern w:val="0"/>
+                <w:sz w:val="24"/>
+                <w:szCs w:val="24"/>
+                <w:lang w:eastAsia="en-US"/>
+              </w:rPr>
+              <w:t>10</w:t>
+            </w:r>
+            <w:r>
+              <w:rPr>
+                <w:rFonts w:ascii="Times New Roman" w:eastAsiaTheme="minorHAnsi" w:hAnsi="Times New Roman" w:cs="Times New Roman"/>
+                <w:iCs/>
+                <w:kern w:val="0"/>
+                <w:sz w:val="24"/>
+                <w:szCs w:val="24"/>
+                <w:lang w:val="en-US" w:eastAsia="en-US"/>
+              </w:rPr>
+              <w:t>0</w:t>
+            </w:r>
+            <w:r>
+              <w:rPr>
+                <w:rFonts w:ascii="Times New Roman" w:eastAsiaTheme="minorHAnsi" w:hAnsi="Times New Roman" w:cs="Times New Roman"/>
+                <w:iCs/>
+                <w:kern w:val="0"/>
+                <w:sz w:val="24"/>
+                <w:szCs w:val="24"/>
+                <w:lang w:eastAsia="en-US"/>
+              </w:rPr>
+              <w:t>0</w:t>
+            </w:r>
+          </w:p>
+          <w:p>
+            <w:pPr>
+              <w:suppressAutoHyphens w:val="0"/>
+              <w:autoSpaceDE w:val="0"/>
+              <w:autoSpaceDN w:val="0"/>
+              <w:adjustRightInd w:val="0"/>
+              <w:spacing w:before="200"/>
+              <w:jc w:val="center"/>
+              <w:rPr>
+                <w:rFonts w:ascii="Times New Roman" w:eastAsiaTheme="minorHAnsi" w:hAnsi="Times New Roman" w:cs="Times New Roman"/>
+                <w:iCs/>
+                <w:kern w:val="0"/>
+                <w:sz w:val="24"/>
+                <w:szCs w:val="24"/>
+                <w:lang w:eastAsia="en-US"/>
+              </w:rPr>
+            </w:pPr>
+            <w:r>
+              <w:rPr>
+                <w:rFonts w:ascii="Times New Roman" w:eastAsiaTheme="minorHAnsi" w:hAnsi="Times New Roman" w:cs="Times New Roman"/>
+                <w:iCs/>
+                <w:kern w:val="0"/>
+                <w:sz w:val="24"/>
+                <w:szCs w:val="24"/>
+                <w:lang w:eastAsia="en-US"/>
+              </w:rPr>
+              <w:t>512</w:t>
+            </w:r>
+          </w:p>
+          <w:p>
+            <w:pPr>
+              <w:suppressAutoHyphens w:val="0"/>
+              <w:autoSpaceDE w:val="0"/>
+              <w:autoSpaceDN w:val="0"/>
+              <w:adjustRightInd w:val="0"/>
+              <w:spacing w:before="200"/>
+              <w:jc w:val="center"/>
+              <w:rPr>
+                <w:rFonts w:ascii="Times New Roman" w:eastAsiaTheme="minorHAnsi" w:hAnsi="Times New Roman" w:cs="Times New Roman"/>
+                <w:iCs/>
+                <w:kern w:val="0"/>
+                <w:sz w:val="24"/>
+                <w:szCs w:val="24"/>
+                <w:lang w:eastAsia="en-US"/>
+              </w:rPr>
+            </w:pPr>
+            <w:r>
+              <w:rPr>
+                <w:rFonts w:ascii="Times New Roman" w:eastAsiaTheme="minorHAnsi" w:hAnsi="Times New Roman" w:cs="Times New Roman"/>
+                <w:iCs/>
+                <w:kern w:val="0"/>
+                <w:sz w:val="24"/>
+                <w:szCs w:val="24"/>
+                <w:lang w:eastAsia="en-US"/>
+              </w:rPr>
+              <w:t>256</w:t>
             </w:r>
           </w:p>
         </w:tc>
@@ -6926,142 +7906,7 @@
               <w:autoSpaceDE w:val="0"/>
               <w:autoSpaceDN w:val="0"/>
               <w:adjustRightInd w:val="0"/>
-              <w:spacing w:before="240"/>
-              <w:jc w:val="center"/>
-              <w:rPr>
-                <w:rFonts w:ascii="Times New Roman" w:eastAsiaTheme="minorHAnsi" w:hAnsi="Times New Roman" w:cs="Times New Roman"/>
-                <w:iCs/>
-                <w:kern w:val="0"/>
-                <w:sz w:val="24"/>
-                <w:szCs w:val="24"/>
-                <w:lang w:eastAsia="en-US"/>
-              </w:rPr>
-            </w:pPr>
-            <w:r>
-              <w:rPr>
-                <w:rFonts w:ascii="Times New Roman" w:eastAsiaTheme="minorHAnsi" w:hAnsi="Times New Roman" w:cs="Times New Roman"/>
-                <w:iCs/>
-                <w:kern w:val="0"/>
-                <w:sz w:val="24"/>
-                <w:szCs w:val="24"/>
-                <w:lang w:eastAsia="en-US"/>
-              </w:rPr>
-              <w:t>100</w:t>
-            </w:r>
-          </w:p>
-        </w:tc>
-        <w:tc>
-          <w:tcPr>
-            <w:tcW w:w="963" w:type="dxa"/>
-          </w:tcPr>
-          <w:p>
-            <w:pPr>
-              <w:suppressAutoHyphens w:val="0"/>
-              <w:autoSpaceDE w:val="0"/>
-              <w:autoSpaceDN w:val="0"/>
-              <w:adjustRightInd w:val="0"/>
-              <w:spacing w:before="240"/>
-              <w:jc w:val="center"/>
-              <w:rPr>
-                <w:rFonts w:ascii="Times New Roman" w:eastAsiaTheme="minorHAnsi" w:hAnsi="Times New Roman" w:cs="Times New Roman"/>
-                <w:iCs/>
-                <w:kern w:val="0"/>
-                <w:sz w:val="24"/>
-                <w:szCs w:val="24"/>
-                <w:lang w:eastAsia="en-US"/>
-              </w:rPr>
-            </w:pPr>
-            <w:r>
-              <w:rPr>
-                <w:rFonts w:ascii="Times New Roman" w:eastAsiaTheme="minorHAnsi" w:hAnsi="Times New Roman" w:cs="Times New Roman"/>
-                <w:iCs/>
-                <w:kern w:val="0"/>
-                <w:sz w:val="24"/>
-                <w:szCs w:val="24"/>
-                <w:lang w:eastAsia="en-US"/>
-              </w:rPr>
-              <w:t>100</w:t>
-            </w:r>
-          </w:p>
-        </w:tc>
-        <w:tc>
-          <w:tcPr>
-            <w:tcW w:w="990" w:type="dxa"/>
-          </w:tcPr>
-          <w:p>
-            <w:pPr>
-              <w:suppressAutoHyphens w:val="0"/>
-              <w:autoSpaceDE w:val="0"/>
-              <w:autoSpaceDN w:val="0"/>
-              <w:adjustRightInd w:val="0"/>
-              <w:spacing w:before="240"/>
-              <w:jc w:val="center"/>
-              <w:rPr>
-                <w:rFonts w:ascii="Times New Roman" w:eastAsiaTheme="minorHAnsi" w:hAnsi="Times New Roman" w:cs="Times New Roman"/>
-                <w:iCs/>
-                <w:kern w:val="0"/>
-                <w:sz w:val="24"/>
-                <w:szCs w:val="24"/>
-                <w:lang w:eastAsia="en-US"/>
-              </w:rPr>
-            </w:pPr>
-            <w:r>
-              <w:rPr>
-                <w:rFonts w:ascii="Times New Roman" w:eastAsiaTheme="minorHAnsi" w:hAnsi="Times New Roman" w:cs="Times New Roman"/>
-                <w:iCs/>
-                <w:kern w:val="0"/>
-                <w:sz w:val="24"/>
-                <w:szCs w:val="24"/>
-                <w:lang w:eastAsia="en-US"/>
-              </w:rPr>
-              <w:t>100</w:t>
-            </w:r>
-          </w:p>
-        </w:tc>
-        <w:tc>
-          <w:tcPr>
-            <w:tcW w:w="963" w:type="dxa"/>
-          </w:tcPr>
-          <w:p>
-            <w:pPr>
-              <w:suppressAutoHyphens w:val="0"/>
-              <w:autoSpaceDE w:val="0"/>
-              <w:autoSpaceDN w:val="0"/>
-              <w:adjustRightInd w:val="0"/>
-              <w:spacing w:before="240"/>
-              <w:jc w:val="center"/>
-              <w:rPr>
-                <w:rFonts w:ascii="Times New Roman" w:eastAsiaTheme="minorHAnsi" w:hAnsi="Times New Roman" w:cs="Times New Roman"/>
-                <w:iCs/>
-                <w:kern w:val="0"/>
-                <w:sz w:val="24"/>
-                <w:szCs w:val="24"/>
-                <w:lang w:eastAsia="en-US"/>
-              </w:rPr>
-            </w:pPr>
-            <w:r>
-              <w:rPr>
-                <w:rFonts w:ascii="Times New Roman" w:eastAsiaTheme="minorHAnsi" w:hAnsi="Times New Roman" w:cs="Times New Roman"/>
-                <w:iCs/>
-                <w:kern w:val="0"/>
-                <w:sz w:val="24"/>
-                <w:szCs w:val="24"/>
-                <w:lang w:eastAsia="en-US"/>
-              </w:rPr>
-              <w:t>100</w:t>
-            </w:r>
-          </w:p>
-        </w:tc>
-        <w:tc>
-          <w:tcPr>
-            <w:tcW w:w="963" w:type="dxa"/>
-          </w:tcPr>
-          <w:p>
-            <w:pPr>
-              <w:suppressAutoHyphens w:val="0"/>
-              <w:autoSpaceDE w:val="0"/>
-              <w:autoSpaceDN w:val="0"/>
-              <w:adjustRightInd w:val="0"/>
+              <w:spacing w:before="20"/>
               <w:jc w:val="center"/>
               <w:rPr>
                 <w:rFonts w:ascii="Times New Roman" w:eastAsiaTheme="minorHAnsi" w:hAnsi="Times New Roman" w:cs="Times New Roman"/>
@@ -7069,7 +7914,7 @@
                 <w:kern w:val="0"/>
                 <w:sz w:val="20"/>
                 <w:szCs w:val="20"/>
-                <w:lang w:eastAsia="en-US"/>
+                <w:lang w:val="en-US" w:eastAsia="en-US"/>
               </w:rPr>
             </w:pPr>
             <w:r>
@@ -7079,17 +7924,18 @@
                 <w:kern w:val="0"/>
                 <w:sz w:val="20"/>
                 <w:szCs w:val="20"/>
-                <w:lang w:eastAsia="en-US"/>
-              </w:rPr>
-              <w:t>512</w:t>
-            </w:r>
-          </w:p>
-          <w:p>
-            <w:pPr>
-              <w:suppressAutoHyphens w:val="0"/>
-              <w:autoSpaceDE w:val="0"/>
-              <w:autoSpaceDN w:val="0"/>
-              <w:adjustRightInd w:val="0"/>
+                <w:lang w:val="en-US" w:eastAsia="en-US"/>
+              </w:rPr>
+              <w:t>1000</w:t>
+            </w:r>
+          </w:p>
+          <w:p>
+            <w:pPr>
+              <w:suppressAutoHyphens w:val="0"/>
+              <w:autoSpaceDE w:val="0"/>
+              <w:autoSpaceDN w:val="0"/>
+              <w:adjustRightInd w:val="0"/>
+              <w:spacing w:before="20"/>
               <w:jc w:val="center"/>
               <w:rPr>
                 <w:rFonts w:ascii="Times New Roman" w:eastAsiaTheme="minorHAnsi" w:hAnsi="Times New Roman" w:cs="Times New Roman"/>
@@ -7109,15 +7955,16 @@
                 <w:szCs w:val="20"/>
                 <w:lang w:eastAsia="en-US"/>
               </w:rPr>
-              <w:t>256</w:t>
-            </w:r>
-          </w:p>
-          <w:p>
-            <w:pPr>
-              <w:suppressAutoHyphens w:val="0"/>
-              <w:autoSpaceDE w:val="0"/>
-              <w:autoSpaceDN w:val="0"/>
-              <w:adjustRightInd w:val="0"/>
+              <w:t>512</w:t>
+            </w:r>
+          </w:p>
+          <w:p>
+            <w:pPr>
+              <w:suppressAutoHyphens w:val="0"/>
+              <w:autoSpaceDE w:val="0"/>
+              <w:autoSpaceDN w:val="0"/>
+              <w:adjustRightInd w:val="0"/>
+              <w:spacing w:before="20"/>
               <w:jc w:val="center"/>
               <w:rPr>
                 <w:rFonts w:ascii="Times New Roman" w:eastAsiaTheme="minorHAnsi" w:hAnsi="Times New Roman" w:cs="Times New Roman"/>
@@ -7137,15 +7984,16 @@
                 <w:szCs w:val="20"/>
                 <w:lang w:eastAsia="en-US"/>
               </w:rPr>
-              <w:t>128</w:t>
-            </w:r>
-          </w:p>
-          <w:p>
-            <w:pPr>
-              <w:suppressAutoHyphens w:val="0"/>
-              <w:autoSpaceDE w:val="0"/>
-              <w:autoSpaceDN w:val="0"/>
-              <w:adjustRightInd w:val="0"/>
+              <w:t>256</w:t>
+            </w:r>
+          </w:p>
+          <w:p>
+            <w:pPr>
+              <w:suppressAutoHyphens w:val="0"/>
+              <w:autoSpaceDE w:val="0"/>
+              <w:autoSpaceDN w:val="0"/>
+              <w:adjustRightInd w:val="0"/>
+              <w:spacing w:before="20"/>
               <w:jc w:val="center"/>
               <w:rPr>
                 <w:rFonts w:ascii="Times New Roman" w:eastAsiaTheme="minorHAnsi" w:hAnsi="Times New Roman" w:cs="Times New Roman"/>
@@ -7165,15 +8013,16 @@
                 <w:szCs w:val="20"/>
                 <w:lang w:eastAsia="en-US"/>
               </w:rPr>
-              <w:t>64</w:t>
-            </w:r>
-          </w:p>
-          <w:p>
-            <w:pPr>
-              <w:suppressAutoHyphens w:val="0"/>
-              <w:autoSpaceDE w:val="0"/>
-              <w:autoSpaceDN w:val="0"/>
-              <w:adjustRightInd w:val="0"/>
+              <w:t>128</w:t>
+            </w:r>
+          </w:p>
+          <w:p>
+            <w:pPr>
+              <w:suppressAutoHyphens w:val="0"/>
+              <w:autoSpaceDE w:val="0"/>
+              <w:autoSpaceDN w:val="0"/>
+              <w:adjustRightInd w:val="0"/>
+              <w:spacing w:before="20"/>
               <w:jc w:val="center"/>
               <w:rPr>
                 <w:rFonts w:ascii="Times New Roman" w:eastAsiaTheme="minorHAnsi" w:hAnsi="Times New Roman" w:cs="Times New Roman"/>
@@ -7193,36 +8042,459 @@
                 <w:szCs w:val="20"/>
                 <w:lang w:eastAsia="en-US"/>
               </w:rPr>
-              <w:t>32</w:t>
-            </w:r>
-          </w:p>
-          <w:p>
-            <w:pPr>
-              <w:suppressAutoHyphens w:val="0"/>
-              <w:autoSpaceDE w:val="0"/>
-              <w:autoSpaceDN w:val="0"/>
-              <w:adjustRightInd w:val="0"/>
-              <w:spacing w:before="240"/>
-              <w:jc w:val="center"/>
-              <w:rPr>
-                <w:rFonts w:ascii="Times New Roman" w:eastAsiaTheme="minorHAnsi" w:hAnsi="Times New Roman" w:cs="Times New Roman"/>
-                <w:iCs/>
-                <w:kern w:val="0"/>
-                <w:sz w:val="24"/>
-                <w:szCs w:val="24"/>
-                <w:lang w:eastAsia="en-US"/>
-              </w:rPr>
-            </w:pPr>
-            <w:r>
+              <w:t>64</w:t>
+            </w:r>
+          </w:p>
+          <w:p>
+            <w:pPr>
+              <w:suppressAutoHyphens w:val="0"/>
+              <w:autoSpaceDE w:val="0"/>
+              <w:autoSpaceDN w:val="0"/>
+              <w:adjustRightInd w:val="0"/>
+              <w:spacing w:before="20"/>
+              <w:jc w:val="center"/>
               <w:rPr>
                 <w:rFonts w:ascii="Times New Roman" w:eastAsiaTheme="minorHAnsi" w:hAnsi="Times New Roman" w:cs="Times New Roman"/>
                 <w:iCs/>
                 <w:kern w:val="0"/>
                 <w:sz w:val="20"/>
                 <w:szCs w:val="20"/>
-                <w:lang w:eastAsia="en-US"/>
-              </w:rPr>
-              <w:t>16</w:t>
+                <w:lang w:val="en-US" w:eastAsia="en-US"/>
+              </w:rPr>
+            </w:pPr>
+            <w:r>
+              <w:rPr>
+                <w:rFonts w:ascii="Times New Roman" w:eastAsiaTheme="minorHAnsi" w:hAnsi="Times New Roman" w:cs="Times New Roman"/>
+                <w:iCs/>
+                <w:kern w:val="0"/>
+                <w:sz w:val="20"/>
+                <w:szCs w:val="20"/>
+                <w:lang w:eastAsia="en-US"/>
+              </w:rPr>
+              <w:t>32</w:t>
+            </w:r>
+          </w:p>
+        </w:tc>
+        <w:tc>
+          <w:tcPr>
+            <w:tcW w:w="963" w:type="dxa"/>
+          </w:tcPr>
+          <w:p>
+            <w:pPr>
+              <w:suppressAutoHyphens w:val="0"/>
+              <w:autoSpaceDE w:val="0"/>
+              <w:autoSpaceDN w:val="0"/>
+              <w:adjustRightInd w:val="0"/>
+              <w:spacing w:before="200"/>
+              <w:jc w:val="center"/>
+              <w:rPr>
+                <w:rFonts w:ascii="Times New Roman" w:eastAsiaTheme="minorHAnsi" w:hAnsi="Times New Roman" w:cs="Times New Roman"/>
+                <w:iCs/>
+                <w:kern w:val="0"/>
+                <w:sz w:val="24"/>
+                <w:szCs w:val="24"/>
+                <w:lang w:eastAsia="en-US"/>
+              </w:rPr>
+            </w:pPr>
+            <w:r>
+              <w:rPr>
+                <w:rFonts w:ascii="Times New Roman" w:eastAsiaTheme="minorHAnsi" w:hAnsi="Times New Roman" w:cs="Times New Roman"/>
+                <w:iCs/>
+                <w:kern w:val="0"/>
+                <w:sz w:val="24"/>
+                <w:szCs w:val="24"/>
+                <w:lang w:eastAsia="en-US"/>
+              </w:rPr>
+              <w:t>1</w:t>
+            </w:r>
+            <w:r>
+              <w:rPr>
+                <w:rFonts w:ascii="Times New Roman" w:eastAsiaTheme="minorHAnsi" w:hAnsi="Times New Roman" w:cs="Times New Roman"/>
+                <w:iCs/>
+                <w:kern w:val="0"/>
+                <w:sz w:val="24"/>
+                <w:szCs w:val="24"/>
+                <w:lang w:val="en-US" w:eastAsia="en-US"/>
+              </w:rPr>
+              <w:t>0</w:t>
+            </w:r>
+            <w:r>
+              <w:rPr>
+                <w:rFonts w:ascii="Times New Roman" w:eastAsiaTheme="minorHAnsi" w:hAnsi="Times New Roman" w:cs="Times New Roman"/>
+                <w:iCs/>
+                <w:kern w:val="0"/>
+                <w:sz w:val="24"/>
+                <w:szCs w:val="24"/>
+                <w:lang w:eastAsia="en-US"/>
+              </w:rPr>
+              <w:t>00</w:t>
+            </w:r>
+          </w:p>
+        </w:tc>
+        <w:tc>
+          <w:tcPr>
+            <w:tcW w:w="990" w:type="dxa"/>
+          </w:tcPr>
+          <w:p>
+            <w:pPr>
+              <w:suppressAutoHyphens w:val="0"/>
+              <w:autoSpaceDE w:val="0"/>
+              <w:autoSpaceDN w:val="0"/>
+              <w:adjustRightInd w:val="0"/>
+              <w:spacing w:before="200"/>
+              <w:jc w:val="center"/>
+              <w:rPr>
+                <w:rFonts w:ascii="Times New Roman" w:eastAsiaTheme="minorHAnsi" w:hAnsi="Times New Roman" w:cs="Times New Roman"/>
+                <w:iCs/>
+                <w:kern w:val="0"/>
+                <w:sz w:val="24"/>
+                <w:szCs w:val="24"/>
+                <w:lang w:val="en-US" w:eastAsia="en-US"/>
+              </w:rPr>
+            </w:pPr>
+            <w:r>
+              <w:rPr>
+                <w:rFonts w:ascii="Times New Roman" w:eastAsiaTheme="minorHAnsi" w:hAnsi="Times New Roman" w:cs="Times New Roman"/>
+                <w:iCs/>
+                <w:kern w:val="0"/>
+                <w:sz w:val="24"/>
+                <w:szCs w:val="24"/>
+                <w:lang w:eastAsia="en-US"/>
+              </w:rPr>
+              <w:t>100</w:t>
+            </w:r>
+            <w:r>
+              <w:rPr>
+                <w:rFonts w:ascii="Times New Roman" w:eastAsiaTheme="minorHAnsi" w:hAnsi="Times New Roman" w:cs="Times New Roman"/>
+                <w:iCs/>
+                <w:kern w:val="0"/>
+                <w:sz w:val="24"/>
+                <w:szCs w:val="24"/>
+                <w:lang w:val="en-US" w:eastAsia="en-US"/>
+              </w:rPr>
+              <w:t>0</w:t>
+            </w:r>
+          </w:p>
+          <w:p>
+            <w:pPr>
+              <w:suppressAutoHyphens w:val="0"/>
+              <w:autoSpaceDE w:val="0"/>
+              <w:autoSpaceDN w:val="0"/>
+              <w:adjustRightInd w:val="0"/>
+              <w:spacing w:before="200"/>
+              <w:jc w:val="center"/>
+              <w:rPr>
+                <w:rFonts w:ascii="Times New Roman" w:eastAsiaTheme="minorHAnsi" w:hAnsi="Times New Roman" w:cs="Times New Roman"/>
+                <w:iCs/>
+                <w:kern w:val="0"/>
+                <w:sz w:val="24"/>
+                <w:szCs w:val="24"/>
+                <w:lang w:val="en-US" w:eastAsia="en-US"/>
+              </w:rPr>
+            </w:pPr>
+            <w:r>
+              <w:rPr>
+                <w:rFonts w:ascii="Times New Roman" w:eastAsiaTheme="minorHAnsi" w:hAnsi="Times New Roman" w:cs="Times New Roman"/>
+                <w:iCs/>
+                <w:kern w:val="0"/>
+                <w:sz w:val="24"/>
+                <w:szCs w:val="24"/>
+                <w:lang w:eastAsia="en-US"/>
+              </w:rPr>
+              <w:t>512</w:t>
+            </w:r>
+          </w:p>
+        </w:tc>
+        <w:tc>
+          <w:tcPr>
+            <w:tcW w:w="963" w:type="dxa"/>
+          </w:tcPr>
+          <w:p>
+            <w:pPr>
+              <w:suppressAutoHyphens w:val="0"/>
+              <w:autoSpaceDE w:val="0"/>
+              <w:autoSpaceDN w:val="0"/>
+              <w:adjustRightInd w:val="0"/>
+              <w:spacing w:before="200"/>
+              <w:jc w:val="center"/>
+              <w:rPr>
+                <w:rFonts w:ascii="Times New Roman" w:eastAsiaTheme="minorHAnsi" w:hAnsi="Times New Roman" w:cs="Times New Roman"/>
+                <w:iCs/>
+                <w:kern w:val="0"/>
+                <w:sz w:val="24"/>
+                <w:szCs w:val="24"/>
+                <w:lang w:val="en-US" w:eastAsia="en-US"/>
+              </w:rPr>
+            </w:pPr>
+            <w:r>
+              <w:rPr>
+                <w:rFonts w:ascii="Times New Roman" w:eastAsiaTheme="minorHAnsi" w:hAnsi="Times New Roman" w:cs="Times New Roman"/>
+                <w:iCs/>
+                <w:kern w:val="0"/>
+                <w:sz w:val="24"/>
+                <w:szCs w:val="24"/>
+                <w:lang w:eastAsia="en-US"/>
+              </w:rPr>
+              <w:t>1</w:t>
+            </w:r>
+            <w:r>
+              <w:rPr>
+                <w:rFonts w:ascii="Times New Roman" w:eastAsiaTheme="minorHAnsi" w:hAnsi="Times New Roman" w:cs="Times New Roman"/>
+                <w:iCs/>
+                <w:kern w:val="0"/>
+                <w:sz w:val="24"/>
+                <w:szCs w:val="24"/>
+                <w:lang w:val="en-US" w:eastAsia="en-US"/>
+              </w:rPr>
+              <w:t>0</w:t>
+            </w:r>
+            <w:r>
+              <w:rPr>
+                <w:rFonts w:ascii="Times New Roman" w:eastAsiaTheme="minorHAnsi" w:hAnsi="Times New Roman" w:cs="Times New Roman"/>
+                <w:iCs/>
+                <w:kern w:val="0"/>
+                <w:sz w:val="24"/>
+                <w:szCs w:val="24"/>
+                <w:lang w:eastAsia="en-US"/>
+              </w:rPr>
+              <w:t>00</w:t>
+            </w:r>
+          </w:p>
+          <w:p>
+            <w:pPr>
+              <w:suppressAutoHyphens w:val="0"/>
+              <w:autoSpaceDE w:val="0"/>
+              <w:autoSpaceDN w:val="0"/>
+              <w:adjustRightInd w:val="0"/>
+              <w:spacing w:before="200"/>
+              <w:jc w:val="center"/>
+              <w:rPr>
+                <w:rFonts w:ascii="Times New Roman" w:eastAsiaTheme="minorHAnsi" w:hAnsi="Times New Roman" w:cs="Times New Roman"/>
+                <w:iCs/>
+                <w:kern w:val="0"/>
+                <w:sz w:val="24"/>
+                <w:szCs w:val="24"/>
+                <w:lang w:eastAsia="en-US"/>
+              </w:rPr>
+            </w:pPr>
+            <w:r>
+              <w:rPr>
+                <w:rFonts w:ascii="Times New Roman" w:eastAsiaTheme="minorHAnsi" w:hAnsi="Times New Roman" w:cs="Times New Roman"/>
+                <w:iCs/>
+                <w:kern w:val="0"/>
+                <w:sz w:val="24"/>
+                <w:szCs w:val="24"/>
+                <w:lang w:eastAsia="en-US"/>
+              </w:rPr>
+              <w:t>512</w:t>
+            </w:r>
+          </w:p>
+          <w:p>
+            <w:pPr>
+              <w:suppressAutoHyphens w:val="0"/>
+              <w:autoSpaceDE w:val="0"/>
+              <w:autoSpaceDN w:val="0"/>
+              <w:adjustRightInd w:val="0"/>
+              <w:spacing w:before="200"/>
+              <w:jc w:val="center"/>
+              <w:rPr>
+                <w:rFonts w:ascii="Times New Roman" w:eastAsiaTheme="minorHAnsi" w:hAnsi="Times New Roman" w:cs="Times New Roman"/>
+                <w:iCs/>
+                <w:kern w:val="0"/>
+                <w:sz w:val="24"/>
+                <w:szCs w:val="24"/>
+                <w:lang w:val="en-US" w:eastAsia="en-US"/>
+              </w:rPr>
+            </w:pPr>
+            <w:r>
+              <w:rPr>
+                <w:rFonts w:ascii="Times New Roman" w:eastAsiaTheme="minorHAnsi" w:hAnsi="Times New Roman" w:cs="Times New Roman"/>
+                <w:iCs/>
+                <w:kern w:val="0"/>
+                <w:sz w:val="24"/>
+                <w:szCs w:val="24"/>
+                <w:lang w:eastAsia="en-US"/>
+              </w:rPr>
+              <w:t>256</w:t>
+            </w:r>
+          </w:p>
+        </w:tc>
+        <w:tc>
+          <w:tcPr>
+            <w:tcW w:w="963" w:type="dxa"/>
+          </w:tcPr>
+          <w:p>
+            <w:pPr>
+              <w:suppressAutoHyphens w:val="0"/>
+              <w:autoSpaceDE w:val="0"/>
+              <w:autoSpaceDN w:val="0"/>
+              <w:adjustRightInd w:val="0"/>
+              <w:spacing w:before="20"/>
+              <w:jc w:val="center"/>
+              <w:rPr>
+                <w:rFonts w:ascii="Times New Roman" w:eastAsiaTheme="minorHAnsi" w:hAnsi="Times New Roman" w:cs="Times New Roman"/>
+                <w:iCs/>
+                <w:kern w:val="0"/>
+                <w:sz w:val="20"/>
+                <w:szCs w:val="20"/>
+                <w:lang w:val="en-US" w:eastAsia="en-US"/>
+              </w:rPr>
+            </w:pPr>
+            <w:r>
+              <w:rPr>
+                <w:rFonts w:ascii="Times New Roman" w:eastAsiaTheme="minorHAnsi" w:hAnsi="Times New Roman" w:cs="Times New Roman"/>
+                <w:iCs/>
+                <w:kern w:val="0"/>
+                <w:sz w:val="20"/>
+                <w:szCs w:val="20"/>
+                <w:lang w:val="en-US" w:eastAsia="en-US"/>
+              </w:rPr>
+              <w:t>1000</w:t>
+            </w:r>
+          </w:p>
+          <w:p>
+            <w:pPr>
+              <w:suppressAutoHyphens w:val="0"/>
+              <w:autoSpaceDE w:val="0"/>
+              <w:autoSpaceDN w:val="0"/>
+              <w:adjustRightInd w:val="0"/>
+              <w:spacing w:before="20"/>
+              <w:jc w:val="center"/>
+              <w:rPr>
+                <w:rFonts w:ascii="Times New Roman" w:eastAsiaTheme="minorHAnsi" w:hAnsi="Times New Roman" w:cs="Times New Roman"/>
+                <w:iCs/>
+                <w:kern w:val="0"/>
+                <w:sz w:val="20"/>
+                <w:szCs w:val="20"/>
+                <w:lang w:eastAsia="en-US"/>
+              </w:rPr>
+            </w:pPr>
+            <w:r>
+              <w:rPr>
+                <w:rFonts w:ascii="Times New Roman" w:eastAsiaTheme="minorHAnsi" w:hAnsi="Times New Roman" w:cs="Times New Roman"/>
+                <w:iCs/>
+                <w:kern w:val="0"/>
+                <w:sz w:val="20"/>
+                <w:szCs w:val="20"/>
+                <w:lang w:eastAsia="en-US"/>
+              </w:rPr>
+              <w:t>512</w:t>
+            </w:r>
+          </w:p>
+          <w:p>
+            <w:pPr>
+              <w:suppressAutoHyphens w:val="0"/>
+              <w:autoSpaceDE w:val="0"/>
+              <w:autoSpaceDN w:val="0"/>
+              <w:adjustRightInd w:val="0"/>
+              <w:spacing w:before="20"/>
+              <w:jc w:val="center"/>
+              <w:rPr>
+                <w:rFonts w:ascii="Times New Roman" w:eastAsiaTheme="minorHAnsi" w:hAnsi="Times New Roman" w:cs="Times New Roman"/>
+                <w:iCs/>
+                <w:kern w:val="0"/>
+                <w:sz w:val="20"/>
+                <w:szCs w:val="20"/>
+                <w:lang w:eastAsia="en-US"/>
+              </w:rPr>
+            </w:pPr>
+            <w:r>
+              <w:rPr>
+                <w:rFonts w:ascii="Times New Roman" w:eastAsiaTheme="minorHAnsi" w:hAnsi="Times New Roman" w:cs="Times New Roman"/>
+                <w:iCs/>
+                <w:kern w:val="0"/>
+                <w:sz w:val="20"/>
+                <w:szCs w:val="20"/>
+                <w:lang w:eastAsia="en-US"/>
+              </w:rPr>
+              <w:t>256</w:t>
+            </w:r>
+          </w:p>
+          <w:p>
+            <w:pPr>
+              <w:suppressAutoHyphens w:val="0"/>
+              <w:autoSpaceDE w:val="0"/>
+              <w:autoSpaceDN w:val="0"/>
+              <w:adjustRightInd w:val="0"/>
+              <w:spacing w:before="20"/>
+              <w:jc w:val="center"/>
+              <w:rPr>
+                <w:rFonts w:ascii="Times New Roman" w:eastAsiaTheme="minorHAnsi" w:hAnsi="Times New Roman" w:cs="Times New Roman"/>
+                <w:iCs/>
+                <w:kern w:val="0"/>
+                <w:sz w:val="20"/>
+                <w:szCs w:val="20"/>
+                <w:lang w:eastAsia="en-US"/>
+              </w:rPr>
+            </w:pPr>
+            <w:r>
+              <w:rPr>
+                <w:rFonts w:ascii="Times New Roman" w:eastAsiaTheme="minorHAnsi" w:hAnsi="Times New Roman" w:cs="Times New Roman"/>
+                <w:iCs/>
+                <w:kern w:val="0"/>
+                <w:sz w:val="20"/>
+                <w:szCs w:val="20"/>
+                <w:lang w:eastAsia="en-US"/>
+              </w:rPr>
+              <w:t>128</w:t>
+            </w:r>
+          </w:p>
+          <w:p>
+            <w:pPr>
+              <w:suppressAutoHyphens w:val="0"/>
+              <w:autoSpaceDE w:val="0"/>
+              <w:autoSpaceDN w:val="0"/>
+              <w:adjustRightInd w:val="0"/>
+              <w:spacing w:before="20"/>
+              <w:jc w:val="center"/>
+              <w:rPr>
+                <w:rFonts w:ascii="Times New Roman" w:eastAsiaTheme="minorHAnsi" w:hAnsi="Times New Roman" w:cs="Times New Roman"/>
+                <w:iCs/>
+                <w:kern w:val="0"/>
+                <w:sz w:val="20"/>
+                <w:szCs w:val="20"/>
+                <w:lang w:eastAsia="en-US"/>
+              </w:rPr>
+            </w:pPr>
+            <w:r>
+              <w:rPr>
+                <w:rFonts w:ascii="Times New Roman" w:eastAsiaTheme="minorHAnsi" w:hAnsi="Times New Roman" w:cs="Times New Roman"/>
+                <w:iCs/>
+                <w:kern w:val="0"/>
+                <w:sz w:val="20"/>
+                <w:szCs w:val="20"/>
+                <w:lang w:eastAsia="en-US"/>
+              </w:rPr>
+              <w:t>64</w:t>
+            </w:r>
+          </w:p>
+          <w:p>
+            <w:pPr>
+              <w:suppressAutoHyphens w:val="0"/>
+              <w:autoSpaceDE w:val="0"/>
+              <w:autoSpaceDN w:val="0"/>
+              <w:adjustRightInd w:val="0"/>
+              <w:spacing w:before="20"/>
+              <w:jc w:val="center"/>
+              <w:rPr>
+                <w:rFonts w:ascii="Times New Roman" w:eastAsiaTheme="minorHAnsi" w:hAnsi="Times New Roman" w:cs="Times New Roman"/>
+                <w:iCs/>
+                <w:kern w:val="0"/>
+                <w:sz w:val="20"/>
+                <w:szCs w:val="20"/>
+                <w:lang w:val="en-US" w:eastAsia="en-US"/>
+              </w:rPr>
+            </w:pPr>
+            <w:r>
+              <w:rPr>
+                <w:rFonts w:ascii="Times New Roman" w:eastAsiaTheme="minorHAnsi" w:hAnsi="Times New Roman" w:cs="Times New Roman"/>
+                <w:iCs/>
+                <w:kern w:val="0"/>
+                <w:sz w:val="20"/>
+                <w:szCs w:val="20"/>
+                <w:lang w:eastAsia="en-US"/>
+              </w:rPr>
+              <w:t>32</w:t>
             </w:r>
           </w:p>
         </w:tc>
@@ -7415,17 +8687,51 @@
                 <w:kern w:val="0"/>
                 <w:sz w:val="24"/>
                 <w:szCs w:val="24"/>
-                <w:lang w:eastAsia="en-US"/>
-              </w:rPr>
-            </w:pPr>
-            <w:r>
-              <w:rPr>
-                <w:rFonts w:ascii="Times New Roman" w:eastAsiaTheme="minorHAnsi" w:hAnsi="Times New Roman" w:cs="Times New Roman"/>
-                <w:iCs/>
-                <w:kern w:val="0"/>
-                <w:sz w:val="24"/>
-                <w:szCs w:val="24"/>
-                <w:lang w:eastAsia="en-US"/>
+                <w:lang w:val="en-US" w:eastAsia="en-US"/>
+              </w:rPr>
+            </w:pPr>
+            <w:r>
+              <w:rPr>
+                <w:rFonts w:ascii="Times New Roman" w:eastAsiaTheme="minorHAnsi" w:hAnsi="Times New Roman" w:cs="Times New Roman"/>
+                <w:iCs/>
+                <w:kern w:val="0"/>
+                <w:sz w:val="24"/>
+                <w:szCs w:val="24"/>
+                <w:lang w:val="en-US" w:eastAsia="en-US"/>
+              </w:rPr>
+              <w:t>1</w:t>
+            </w:r>
+          </w:p>
+        </w:tc>
+        <w:tc>
+          <w:tcPr>
+            <w:tcW w:w="990" w:type="dxa"/>
+          </w:tcPr>
+          <w:p>
+            <w:pPr>
+              <w:suppressAutoHyphens w:val="0"/>
+              <w:autoSpaceDE w:val="0"/>
+              <w:autoSpaceDN w:val="0"/>
+              <w:adjustRightInd w:val="0"/>
+              <w:spacing w:before="240"/>
+              <w:jc w:val="center"/>
+              <w:rPr>
+                <w:rFonts w:ascii="Times New Roman" w:eastAsiaTheme="minorHAnsi" w:hAnsi="Times New Roman" w:cs="Times New Roman"/>
+                <w:iCs/>
+                <w:kern w:val="0"/>
+                <w:sz w:val="24"/>
+                <w:szCs w:val="24"/>
+                <w:lang w:val="en-US" w:eastAsia="en-US"/>
+              </w:rPr>
+            </w:pPr>
+            <w:r>
+              <w:rPr>
+                <w:rFonts w:ascii="Times New Roman" w:eastAsiaTheme="minorHAnsi" w:hAnsi="Times New Roman" w:cs="Times New Roman"/>
+                <w:iCs/>
+                <w:kern w:val="0"/>
+                <w:sz w:val="24"/>
+                <w:szCs w:val="24"/>
+                <w:lang w:val="en-US" w:eastAsia="en-US"/>
               </w:rPr>
               <w:t>2</w:t>
             </w:r>
@@ -7433,7 +8739,7 @@
         </w:tc>
         <w:tc>
           <w:tcPr>
-            <w:tcW w:w="990" w:type="dxa"/>
+            <w:tcW w:w="963" w:type="dxa"/>
           </w:tcPr>
           <w:p>
             <w:pPr>
@@ -7449,53 +8755,19 @@
                 <w:kern w:val="0"/>
                 <w:sz w:val="24"/>
                 <w:szCs w:val="24"/>
-                <w:lang w:eastAsia="en-US"/>
-              </w:rPr>
-            </w:pPr>
-            <w:r>
-              <w:rPr>
-                <w:rFonts w:ascii="Times New Roman" w:eastAsiaTheme="minorHAnsi" w:hAnsi="Times New Roman" w:cs="Times New Roman"/>
-                <w:iCs/>
-                <w:kern w:val="0"/>
-                <w:sz w:val="24"/>
-                <w:szCs w:val="24"/>
-                <w:lang w:eastAsia="en-US"/>
+                <w:lang w:val="en-US" w:eastAsia="en-US"/>
+              </w:rPr>
+            </w:pPr>
+            <w:r>
+              <w:rPr>
+                <w:rFonts w:ascii="Times New Roman" w:eastAsiaTheme="minorHAnsi" w:hAnsi="Times New Roman" w:cs="Times New Roman"/>
+                <w:iCs/>
+                <w:kern w:val="0"/>
+                <w:sz w:val="24"/>
+                <w:szCs w:val="24"/>
+                <w:lang w:val="en-US" w:eastAsia="en-US"/>
               </w:rPr>
               <w:t>3</w:t>
-            </w:r>
-          </w:p>
-        </w:tc>
-        <w:tc>
-          <w:tcPr>
-            <w:tcW w:w="963" w:type="dxa"/>
-          </w:tcPr>
-          <w:p>
-            <w:pPr>
-              <w:suppressAutoHyphens w:val="0"/>
-              <w:autoSpaceDE w:val="0"/>
-              <w:autoSpaceDN w:val="0"/>
-              <w:adjustRightInd w:val="0"/>
-              <w:spacing w:before="200"/>
-              <w:jc w:val="center"/>
-              <w:rPr>
-                <w:rFonts w:ascii="Times New Roman" w:eastAsiaTheme="minorHAnsi" w:hAnsi="Times New Roman" w:cs="Times New Roman"/>
-                <w:iCs/>
-                <w:kern w:val="0"/>
-                <w:sz w:val="24"/>
-                <w:szCs w:val="24"/>
-                <w:lang w:eastAsia="en-US"/>
-              </w:rPr>
-            </w:pPr>
-            <w:r>
-              <w:rPr>
-                <w:rFonts w:ascii="Times New Roman" w:eastAsiaTheme="minorHAnsi" w:hAnsi="Times New Roman" w:cs="Times New Roman"/>
-                <w:iCs/>
-                <w:kern w:val="0"/>
-                <w:sz w:val="24"/>
-                <w:szCs w:val="24"/>
-                <w:lang w:eastAsia="en-US"/>
-              </w:rPr>
-              <w:t>6</w:t>
             </w:r>
           </w:p>
         </w:tc>
@@ -7700,7 +8972,7 @@
                 <w:szCs w:val="24"/>
                 <w:lang w:val="en-US" w:eastAsia="en-US"/>
               </w:rPr>
-              <w:t>linear</w:t>
+              <w:t>relu</w:t>
             </w:r>
           </w:p>
         </w:tc>
@@ -8036,8 +9308,55 @@
                 <w:kern w:val="0"/>
                 <w:sz w:val="24"/>
                 <w:szCs w:val="24"/>
+                <w:lang w:eastAsia="en-US"/>
+              </w:rPr>
+            </w:pPr>
+            <w:proofErr w:type="spellStart"/>
+            <w:r>
+              <w:rPr>
+                <w:rFonts w:ascii="Times New Roman" w:eastAsiaTheme="minorHAnsi" w:hAnsi="Times New Roman" w:cs="Times New Roman"/>
+                <w:iCs/>
+                <w:kern w:val="0"/>
+                <w:sz w:val="24"/>
+                <w:szCs w:val="24"/>
                 <w:lang w:val="en-US" w:eastAsia="en-US"/>
               </w:rPr>
+              <w:t>he_nor</w:t>
+            </w:r>
+            <w:proofErr w:type="spellEnd"/>
+            <w:r>
+              <w:rPr>
+                <w:rFonts w:ascii="Times New Roman" w:eastAsiaTheme="minorHAnsi" w:hAnsi="Times New Roman" w:cs="Times New Roman"/>
+                <w:iCs/>
+                <w:kern w:val="0"/>
+                <w:sz w:val="24"/>
+                <w:szCs w:val="24"/>
+                <w:lang w:val="en-US" w:eastAsia="en-US"/>
+              </w:rPr>
+              <w:t>-mal</w:t>
+            </w:r>
+          </w:p>
+        </w:tc>
+        <w:tc>
+          <w:tcPr>
+            <w:tcW w:w="963" w:type="dxa"/>
+          </w:tcPr>
+          <w:p>
+            <w:pPr>
+              <w:suppressAutoHyphens w:val="0"/>
+              <w:autoSpaceDE w:val="0"/>
+              <w:autoSpaceDN w:val="0"/>
+              <w:adjustRightInd w:val="0"/>
+              <w:spacing w:before="200"/>
+              <w:jc w:val="center"/>
+              <w:rPr>
+                <w:rFonts w:ascii="Times New Roman" w:eastAsiaTheme="minorHAnsi" w:hAnsi="Times New Roman" w:cs="Times New Roman"/>
+                <w:iCs/>
+                <w:kern w:val="0"/>
+                <w:sz w:val="24"/>
+                <w:szCs w:val="24"/>
+                <w:lang w:val="en-US" w:eastAsia="en-US"/>
+              </w:rPr>
             </w:pPr>
             <w:proofErr w:type="spellStart"/>
             <w:r>
@@ -8096,6 +9415,82 @@
         </w:tc>
         <w:tc>
           <w:tcPr>
+            <w:tcW w:w="990" w:type="dxa"/>
+          </w:tcPr>
+          <w:p>
+            <w:pPr>
+              <w:suppressAutoHyphens w:val="0"/>
+              <w:autoSpaceDE w:val="0"/>
+              <w:autoSpaceDN w:val="0"/>
+              <w:adjustRightInd w:val="0"/>
+              <w:spacing w:before="200"/>
+              <w:jc w:val="center"/>
+              <w:rPr>
+                <w:rFonts w:ascii="Times New Roman" w:eastAsiaTheme="minorHAnsi" w:hAnsi="Times New Roman" w:cs="Times New Roman"/>
+                <w:iCs/>
+                <w:kern w:val="0"/>
+                <w:sz w:val="24"/>
+                <w:szCs w:val="24"/>
+                <w:lang w:val="en-US" w:eastAsia="en-US"/>
+              </w:rPr>
+            </w:pPr>
+            <w:proofErr w:type="spellStart"/>
+            <w:r>
+              <w:rPr>
+                <w:rFonts w:ascii="Times New Roman" w:eastAsiaTheme="minorHAnsi" w:hAnsi="Times New Roman" w:cs="Times New Roman"/>
+                <w:iCs/>
+                <w:kern w:val="0"/>
+                <w:sz w:val="24"/>
+                <w:szCs w:val="24"/>
+                <w:lang w:val="en-US" w:eastAsia="en-US"/>
+              </w:rPr>
+              <w:t>glorot</w:t>
+            </w:r>
+            <w:proofErr w:type="spellEnd"/>
+            <w:r>
+              <w:rPr>
+                <w:rFonts w:ascii="Times New Roman" w:eastAsiaTheme="minorHAnsi" w:hAnsi="Times New Roman" w:cs="Times New Roman"/>
+                <w:iCs/>
+                <w:kern w:val="0"/>
+                <w:sz w:val="24"/>
+                <w:szCs w:val="24"/>
+                <w:lang w:val="en-US" w:eastAsia="en-US"/>
+              </w:rPr>
+              <w:t>_</w:t>
+            </w:r>
+          </w:p>
+          <w:p>
+            <w:pPr>
+              <w:suppressAutoHyphens w:val="0"/>
+              <w:autoSpaceDE w:val="0"/>
+              <w:autoSpaceDN w:val="0"/>
+              <w:adjustRightInd w:val="0"/>
+              <w:spacing w:before="200"/>
+              <w:jc w:val="center"/>
+              <w:rPr>
+                <w:rFonts w:ascii="Times New Roman" w:eastAsiaTheme="minorHAnsi" w:hAnsi="Times New Roman" w:cs="Times New Roman"/>
+                <w:iCs/>
+                <w:kern w:val="0"/>
+                <w:sz w:val="24"/>
+                <w:szCs w:val="24"/>
+                <w:lang w:eastAsia="en-US"/>
+              </w:rPr>
+            </w:pPr>
+            <w:r>
+              <w:rPr>
+                <w:rFonts w:ascii="Times New Roman" w:eastAsiaTheme="minorHAnsi" w:hAnsi="Times New Roman" w:cs="Times New Roman"/>
+                <w:iCs/>
+                <w:kern w:val="0"/>
+                <w:sz w:val="24"/>
+                <w:szCs w:val="24"/>
+                <w:lang w:val="en-US" w:eastAsia="en-US"/>
+              </w:rPr>
+              <w:t>uniform</w:t>
+            </w:r>
+          </w:p>
+        </w:tc>
+        <w:tc>
+          <w:tcPr>
             <w:tcW w:w="963" w:type="dxa"/>
           </w:tcPr>
           <w:p>
@@ -8112,7 +9507,7 @@
                 <w:kern w:val="0"/>
                 <w:sz w:val="24"/>
                 <w:szCs w:val="24"/>
-                <w:lang w:eastAsia="en-US"/>
+                <w:lang w:val="en-US" w:eastAsia="en-US"/>
               </w:rPr>
             </w:pPr>
             <w:proofErr w:type="spellStart"/>
@@ -8125,7 +9520,7 @@
                 <w:szCs w:val="24"/>
                 <w:lang w:val="en-US" w:eastAsia="en-US"/>
               </w:rPr>
-              <w:t>he_nor</w:t>
+              <w:t>glorot</w:t>
             </w:r>
             <w:proofErr w:type="spellEnd"/>
             <w:r>
@@ -8137,14 +9532,9 @@
                 <w:szCs w:val="24"/>
                 <w:lang w:val="en-US" w:eastAsia="en-US"/>
               </w:rPr>
-              <w:t>-mal</w:t>
-            </w:r>
-          </w:p>
-        </w:tc>
-        <w:tc>
-          <w:tcPr>
-            <w:tcW w:w="990" w:type="dxa"/>
-          </w:tcPr>
+              <w:t>_</w:t>
+            </w:r>
+          </w:p>
           <w:p>
             <w:pPr>
               <w:suppressAutoHyphens w:val="0"/>
@@ -8159,8 +9549,42 @@
                 <w:kern w:val="0"/>
                 <w:sz w:val="24"/>
                 <w:szCs w:val="24"/>
+                <w:lang w:eastAsia="en-US"/>
+              </w:rPr>
+            </w:pPr>
+            <w:r>
+              <w:rPr>
+                <w:rFonts w:ascii="Times New Roman" w:eastAsiaTheme="minorHAnsi" w:hAnsi="Times New Roman" w:cs="Times New Roman"/>
+                <w:iCs/>
+                <w:kern w:val="0"/>
+                <w:sz w:val="24"/>
+                <w:szCs w:val="24"/>
                 <w:lang w:val="en-US" w:eastAsia="en-US"/>
               </w:rPr>
+              <w:t>uniform</w:t>
+            </w:r>
+          </w:p>
+        </w:tc>
+        <w:tc>
+          <w:tcPr>
+            <w:tcW w:w="963" w:type="dxa"/>
+          </w:tcPr>
+          <w:p>
+            <w:pPr>
+              <w:suppressAutoHyphens w:val="0"/>
+              <w:autoSpaceDE w:val="0"/>
+              <w:autoSpaceDN w:val="0"/>
+              <w:adjustRightInd w:val="0"/>
+              <w:spacing w:before="200"/>
+              <w:jc w:val="center"/>
+              <w:rPr>
+                <w:rFonts w:ascii="Times New Roman" w:eastAsiaTheme="minorHAnsi" w:hAnsi="Times New Roman" w:cs="Times New Roman"/>
+                <w:iCs/>
+                <w:kern w:val="0"/>
+                <w:sz w:val="24"/>
+                <w:szCs w:val="24"/>
+                <w:lang w:val="en-US" w:eastAsia="en-US"/>
+              </w:rPr>
             </w:pPr>
             <w:proofErr w:type="spellStart"/>
             <w:r>
@@ -8214,100 +9638,6 @@
                 <w:lang w:val="en-US" w:eastAsia="en-US"/>
               </w:rPr>
               <w:t>uniform</w:t>
-            </w:r>
-          </w:p>
-        </w:tc>
-        <w:tc>
-          <w:tcPr>
-            <w:tcW w:w="963" w:type="dxa"/>
-          </w:tcPr>
-          <w:p>
-            <w:pPr>
-              <w:suppressAutoHyphens w:val="0"/>
-              <w:autoSpaceDE w:val="0"/>
-              <w:autoSpaceDN w:val="0"/>
-              <w:adjustRightInd w:val="0"/>
-              <w:spacing w:before="200"/>
-              <w:jc w:val="center"/>
-              <w:rPr>
-                <w:rFonts w:ascii="Times New Roman" w:eastAsiaTheme="minorHAnsi" w:hAnsi="Times New Roman" w:cs="Times New Roman"/>
-                <w:iCs/>
-                <w:kern w:val="0"/>
-                <w:sz w:val="24"/>
-                <w:szCs w:val="24"/>
-                <w:lang w:eastAsia="en-US"/>
-              </w:rPr>
-            </w:pPr>
-            <w:proofErr w:type="spellStart"/>
-            <w:r>
-              <w:rPr>
-                <w:rFonts w:ascii="Times New Roman" w:eastAsiaTheme="minorHAnsi" w:hAnsi="Times New Roman" w:cs="Times New Roman"/>
-                <w:iCs/>
-                <w:kern w:val="0"/>
-                <w:sz w:val="24"/>
-                <w:szCs w:val="24"/>
-                <w:lang w:val="en-US" w:eastAsia="en-US"/>
-              </w:rPr>
-              <w:t>he_nor</w:t>
-            </w:r>
-            <w:proofErr w:type="spellEnd"/>
-            <w:r>
-              <w:rPr>
-                <w:rFonts w:ascii="Times New Roman" w:eastAsiaTheme="minorHAnsi" w:hAnsi="Times New Roman" w:cs="Times New Roman"/>
-                <w:iCs/>
-                <w:kern w:val="0"/>
-                <w:sz w:val="24"/>
-                <w:szCs w:val="24"/>
-                <w:lang w:val="en-US" w:eastAsia="en-US"/>
-              </w:rPr>
-              <w:t>-mal</w:t>
-            </w:r>
-          </w:p>
-        </w:tc>
-        <w:tc>
-          <w:tcPr>
-            <w:tcW w:w="963" w:type="dxa"/>
-          </w:tcPr>
-          <w:p>
-            <w:pPr>
-              <w:suppressAutoHyphens w:val="0"/>
-              <w:autoSpaceDE w:val="0"/>
-              <w:autoSpaceDN w:val="0"/>
-              <w:adjustRightInd w:val="0"/>
-              <w:spacing w:before="200"/>
-              <w:jc w:val="center"/>
-              <w:rPr>
-                <w:rFonts w:ascii="Times New Roman" w:eastAsiaTheme="minorHAnsi" w:hAnsi="Times New Roman" w:cs="Times New Roman"/>
-                <w:iCs/>
-                <w:kern w:val="0"/>
-                <w:sz w:val="24"/>
-                <w:szCs w:val="24"/>
-                <w:lang w:eastAsia="en-US"/>
-              </w:rPr>
-            </w:pPr>
-            <w:proofErr w:type="spellStart"/>
-            <w:r>
-              <w:rPr>
-                <w:rFonts w:ascii="Times New Roman" w:eastAsiaTheme="minorHAnsi" w:hAnsi="Times New Roman" w:cs="Times New Roman"/>
-                <w:iCs/>
-                <w:kern w:val="0"/>
-                <w:sz w:val="24"/>
-                <w:szCs w:val="24"/>
-                <w:lang w:val="en-US" w:eastAsia="en-US"/>
-              </w:rPr>
-              <w:t>he_nor</w:t>
-            </w:r>
-            <w:proofErr w:type="spellEnd"/>
-            <w:r>
-              <w:rPr>
-                <w:rFonts w:ascii="Times New Roman" w:eastAsiaTheme="minorHAnsi" w:hAnsi="Times New Roman" w:cs="Times New Roman"/>
-                <w:iCs/>
-                <w:kern w:val="0"/>
-                <w:sz w:val="24"/>
-                <w:szCs w:val="24"/>
-                <w:lang w:val="en-US" w:eastAsia="en-US"/>
-              </w:rPr>
-              <w:t>-mal</w:t>
             </w:r>
           </w:p>
         </w:tc>
@@ -8683,9 +10013,20 @@
                 <w:kern w:val="0"/>
                 <w:sz w:val="24"/>
                 <w:szCs w:val="24"/>
-                <w:lang w:eastAsia="en-US"/>
-              </w:rPr>
-              <w:t>10</w:t>
+                <w:lang w:val="en-US" w:eastAsia="en-US"/>
+              </w:rPr>
+              <w:t>2</w:t>
+            </w:r>
+            <w:r>
+              <w:rPr>
+                <w:rFonts w:ascii="Times New Roman" w:eastAsiaTheme="minorHAnsi" w:hAnsi="Times New Roman" w:cs="Times New Roman"/>
+                <w:iCs/>
+                <w:kern w:val="0"/>
+                <w:sz w:val="24"/>
+                <w:szCs w:val="24"/>
+                <w:lang w:eastAsia="en-US"/>
+              </w:rPr>
+              <w:t>0</w:t>
             </w:r>
           </w:p>
         </w:tc>
@@ -8719,7 +10060,18 @@
                 <w:szCs w:val="24"/>
                 <w:lang w:eastAsia="en-US"/>
               </w:rPr>
-              <w:t>10</w:t>
+              <w:t>2</w:t>
+            </w:r>
+            <w:r>
+              <w:rPr>
+                <w:rFonts w:ascii="Times New Roman" w:eastAsiaTheme="minorHAnsi" w:hAnsi="Times New Roman" w:cs="Times New Roman"/>
+                <w:iCs/>
+                <w:kern w:val="0"/>
+                <w:sz w:val="24"/>
+                <w:szCs w:val="24"/>
+                <w:lang w:eastAsia="en-US"/>
+              </w:rPr>
+              <w:t>0</w:t>
             </w:r>
           </w:p>
         </w:tc>
@@ -8753,7 +10105,18 @@
                 <w:szCs w:val="24"/>
                 <w:lang w:eastAsia="en-US"/>
               </w:rPr>
-              <w:t>10</w:t>
+              <w:t>2</w:t>
+            </w:r>
+            <w:r>
+              <w:rPr>
+                <w:rFonts w:ascii="Times New Roman" w:eastAsiaTheme="minorHAnsi" w:hAnsi="Times New Roman" w:cs="Times New Roman"/>
+                <w:iCs/>
+                <w:kern w:val="0"/>
+                <w:sz w:val="24"/>
+                <w:szCs w:val="24"/>
+                <w:lang w:eastAsia="en-US"/>
+              </w:rPr>
+              <w:t>0</w:t>
             </w:r>
           </w:p>
         </w:tc>
@@ -8775,19 +10138,19 @@
                 <w:kern w:val="0"/>
                 <w:sz w:val="24"/>
                 <w:szCs w:val="24"/>
-                <w:lang w:eastAsia="en-US"/>
-              </w:rPr>
-            </w:pPr>
-            <w:r>
-              <w:rPr>
-                <w:rFonts w:ascii="Times New Roman" w:eastAsiaTheme="minorHAnsi" w:hAnsi="Times New Roman" w:cs="Times New Roman"/>
-                <w:iCs/>
-                <w:kern w:val="0"/>
-                <w:sz w:val="24"/>
-                <w:szCs w:val="24"/>
-                <w:lang w:eastAsia="en-US"/>
-              </w:rPr>
-              <w:t>15</w:t>
+                <w:lang w:val="en-US" w:eastAsia="en-US"/>
+              </w:rPr>
+            </w:pPr>
+            <w:r>
+              <w:rPr>
+                <w:rFonts w:ascii="Times New Roman" w:eastAsiaTheme="minorHAnsi" w:hAnsi="Times New Roman" w:cs="Times New Roman"/>
+                <w:iCs/>
+                <w:kern w:val="0"/>
+                <w:sz w:val="24"/>
+                <w:szCs w:val="24"/>
+                <w:lang w:val="en-US" w:eastAsia="en-US"/>
+              </w:rPr>
+              <w:t>20</w:t>
             </w:r>
           </w:p>
         </w:tc>
@@ -8809,19 +10172,19 @@
                 <w:kern w:val="0"/>
                 <w:sz w:val="24"/>
                 <w:szCs w:val="24"/>
-                <w:lang w:eastAsia="en-US"/>
-              </w:rPr>
-            </w:pPr>
-            <w:r>
-              <w:rPr>
-                <w:rFonts w:ascii="Times New Roman" w:eastAsiaTheme="minorHAnsi" w:hAnsi="Times New Roman" w:cs="Times New Roman"/>
-                <w:iCs/>
-                <w:kern w:val="0"/>
-                <w:sz w:val="24"/>
-                <w:szCs w:val="24"/>
-                <w:lang w:eastAsia="en-US"/>
-              </w:rPr>
-              <w:t>15</w:t>
+                <w:lang w:val="en-US" w:eastAsia="en-US"/>
+              </w:rPr>
+            </w:pPr>
+            <w:r>
+              <w:rPr>
+                <w:rFonts w:ascii="Times New Roman" w:eastAsiaTheme="minorHAnsi" w:hAnsi="Times New Roman" w:cs="Times New Roman"/>
+                <w:iCs/>
+                <w:kern w:val="0"/>
+                <w:sz w:val="24"/>
+                <w:szCs w:val="24"/>
+                <w:lang w:val="en-US" w:eastAsia="en-US"/>
+              </w:rPr>
+              <w:t>20</w:t>
             </w:r>
           </w:p>
         </w:tc>
@@ -8843,19 +10206,19 @@
                 <w:kern w:val="0"/>
                 <w:sz w:val="24"/>
                 <w:szCs w:val="24"/>
-                <w:lang w:eastAsia="en-US"/>
-              </w:rPr>
-            </w:pPr>
-            <w:r>
-              <w:rPr>
-                <w:rFonts w:ascii="Times New Roman" w:eastAsiaTheme="minorHAnsi" w:hAnsi="Times New Roman" w:cs="Times New Roman"/>
-                <w:iCs/>
-                <w:kern w:val="0"/>
-                <w:sz w:val="24"/>
-                <w:szCs w:val="24"/>
-                <w:lang w:eastAsia="en-US"/>
-              </w:rPr>
-              <w:t>15</w:t>
+                <w:lang w:val="en-US" w:eastAsia="en-US"/>
+              </w:rPr>
+            </w:pPr>
+            <w:r>
+              <w:rPr>
+                <w:rFonts w:ascii="Times New Roman" w:eastAsiaTheme="minorHAnsi" w:hAnsi="Times New Roman" w:cs="Times New Roman"/>
+                <w:iCs/>
+                <w:kern w:val="0"/>
+                <w:sz w:val="24"/>
+                <w:szCs w:val="24"/>
+                <w:lang w:val="en-US" w:eastAsia="en-US"/>
+              </w:rPr>
+              <w:t>20</w:t>
             </w:r>
           </w:p>
         </w:tc>
@@ -8877,19 +10240,19 @@
                 <w:kern w:val="0"/>
                 <w:sz w:val="24"/>
                 <w:szCs w:val="24"/>
-                <w:lang w:eastAsia="en-US"/>
-              </w:rPr>
-            </w:pPr>
-            <w:r>
-              <w:rPr>
-                <w:rFonts w:ascii="Times New Roman" w:eastAsiaTheme="minorHAnsi" w:hAnsi="Times New Roman" w:cs="Times New Roman"/>
-                <w:iCs/>
-                <w:kern w:val="0"/>
-                <w:sz w:val="24"/>
-                <w:szCs w:val="24"/>
-                <w:lang w:eastAsia="en-US"/>
-              </w:rPr>
-              <w:t>15</w:t>
+                <w:lang w:val="en-US" w:eastAsia="en-US"/>
+              </w:rPr>
+            </w:pPr>
+            <w:r>
+              <w:rPr>
+                <w:rFonts w:ascii="Times New Roman" w:eastAsiaTheme="minorHAnsi" w:hAnsi="Times New Roman" w:cs="Times New Roman"/>
+                <w:iCs/>
+                <w:kern w:val="0"/>
+                <w:sz w:val="24"/>
+                <w:szCs w:val="24"/>
+                <w:lang w:val="en-US" w:eastAsia="en-US"/>
+              </w:rPr>
+              <w:t>20</w:t>
             </w:r>
           </w:p>
         </w:tc>
@@ -8911,19 +10274,19 @@
                 <w:kern w:val="0"/>
                 <w:sz w:val="24"/>
                 <w:szCs w:val="24"/>
-                <w:lang w:eastAsia="en-US"/>
-              </w:rPr>
-            </w:pPr>
-            <w:r>
-              <w:rPr>
-                <w:rFonts w:ascii="Times New Roman" w:eastAsiaTheme="minorHAnsi" w:hAnsi="Times New Roman" w:cs="Times New Roman"/>
-                <w:iCs/>
-                <w:kern w:val="0"/>
-                <w:sz w:val="24"/>
-                <w:szCs w:val="24"/>
-                <w:lang w:eastAsia="en-US"/>
-              </w:rPr>
-              <w:t>15</w:t>
+                <w:lang w:val="en-US" w:eastAsia="en-US"/>
+              </w:rPr>
+            </w:pPr>
+            <w:r>
+              <w:rPr>
+                <w:rFonts w:ascii="Times New Roman" w:eastAsiaTheme="minorHAnsi" w:hAnsi="Times New Roman" w:cs="Times New Roman"/>
+                <w:iCs/>
+                <w:kern w:val="0"/>
+                <w:sz w:val="24"/>
+                <w:szCs w:val="24"/>
+                <w:lang w:val="en-US" w:eastAsia="en-US"/>
+              </w:rPr>
+              <w:t>20</w:t>
             </w:r>
           </w:p>
         </w:tc>
@@ -9094,7 +10457,29 @@
                 <w:szCs w:val="24"/>
                 <w:lang w:eastAsia="en-US"/>
               </w:rPr>
-              <w:t>0.1</w:t>
+              <w:t>0.</w:t>
+            </w:r>
+            <w:r>
+              <w:rPr>
+                <w:rFonts w:ascii="Times New Roman" w:eastAsiaTheme="minorHAnsi" w:hAnsi="Times New Roman" w:cs="Times New Roman"/>
+                <w:iCs/>
+                <w:kern w:val="0"/>
+                <w:sz w:val="24"/>
+                <w:szCs w:val="24"/>
+                <w:lang w:val="en-US" w:eastAsia="en-US"/>
+              </w:rPr>
+              <w:t>00</w:t>
+            </w:r>
+            <w:r>
+              <w:rPr>
+                <w:rFonts w:ascii="Times New Roman" w:eastAsiaTheme="minorHAnsi" w:hAnsi="Times New Roman" w:cs="Times New Roman"/>
+                <w:iCs/>
+                <w:kern w:val="0"/>
+                <w:sz w:val="24"/>
+                <w:szCs w:val="24"/>
+                <w:lang w:eastAsia="en-US"/>
+              </w:rPr>
+              <w:t>1</w:t>
             </w:r>
           </w:p>
         </w:tc>
@@ -9600,7 +10985,7 @@
                 <w:kern w:val="0"/>
                 <w:sz w:val="24"/>
                 <w:szCs w:val="24"/>
-                <w:lang w:eastAsia="en-US"/>
+                <w:lang w:val="en-US" w:eastAsia="en-US"/>
               </w:rPr>
             </w:pPr>
             <w:r>
@@ -9613,6 +10998,36 @@
               </w:rPr>
               <w:t>Общее время</w:t>
             </w:r>
+            <w:r>
+              <w:rPr>
+                <w:rFonts w:ascii="Times New Roman" w:eastAsiaTheme="minorHAnsi" w:hAnsi="Times New Roman" w:cs="Times New Roman"/>
+                <w:kern w:val="0"/>
+                <w:sz w:val="24"/>
+                <w:szCs w:val="24"/>
+                <w:lang w:val="en-US" w:eastAsia="en-US"/>
+              </w:rPr>
+              <w:t xml:space="preserve"> (</w:t>
+            </w:r>
+            <w:r>
+              <w:rPr>
+                <w:rFonts w:ascii="Times New Roman" w:eastAsiaTheme="minorHAnsi" w:hAnsi="Times New Roman" w:cs="Times New Roman"/>
+                <w:kern w:val="0"/>
+                <w:sz w:val="24"/>
+                <w:szCs w:val="24"/>
+                <w:lang w:eastAsia="en-US"/>
+              </w:rPr>
+              <w:t>сек</w:t>
+            </w:r>
+            <w:r>
+              <w:rPr>
+                <w:rFonts w:ascii="Times New Roman" w:eastAsiaTheme="minorHAnsi" w:hAnsi="Times New Roman" w:cs="Times New Roman"/>
+                <w:kern w:val="0"/>
+                <w:sz w:val="24"/>
+                <w:szCs w:val="24"/>
+                <w:lang w:val="en-US" w:eastAsia="en-US"/>
+              </w:rPr>
+              <w:t>)</w:t>
+            </w:r>
           </w:p>
         </w:tc>
         <w:tc>
@@ -9645,7 +11060,7 @@
                 <w:szCs w:val="24"/>
                 <w:lang w:eastAsia="en-US"/>
               </w:rPr>
-              <w:t>06:48</w:t>
+              <w:t>601</w:t>
             </w:r>
           </w:p>
         </w:tc>
@@ -9679,7 +11094,7 @@
                 <w:szCs w:val="24"/>
                 <w:lang w:eastAsia="en-US"/>
               </w:rPr>
-              <w:t>06:45</w:t>
+              <w:t>534</w:t>
             </w:r>
           </w:p>
         </w:tc>
@@ -9713,7 +11128,7 @@
                 <w:szCs w:val="24"/>
                 <w:lang w:eastAsia="en-US"/>
               </w:rPr>
-              <w:t>06:43</w:t>
+              <w:t>537</w:t>
             </w:r>
           </w:p>
         </w:tc>
@@ -9747,7 +11162,7 @@
                 <w:szCs w:val="24"/>
                 <w:lang w:eastAsia="en-US"/>
               </w:rPr>
-              <w:t>10:47</w:t>
+              <w:t>525</w:t>
             </w:r>
           </w:p>
         </w:tc>
@@ -9781,7 +11196,7 @@
                 <w:szCs w:val="24"/>
                 <w:lang w:eastAsia="en-US"/>
               </w:rPr>
-              <w:t>10:10</w:t>
+              <w:t>526</w:t>
             </w:r>
           </w:p>
         </w:tc>
@@ -9815,7 +11230,7 @@
                 <w:szCs w:val="24"/>
                 <w:lang w:eastAsia="en-US"/>
               </w:rPr>
-              <w:t>11:35</w:t>
+              <w:t>554</w:t>
             </w:r>
           </w:p>
         </w:tc>
@@ -9849,7 +11264,7 @@
                 <w:szCs w:val="24"/>
                 <w:lang w:eastAsia="en-US"/>
               </w:rPr>
-              <w:t>10:44</w:t>
+              <w:t>703</w:t>
             </w:r>
           </w:p>
         </w:tc>
@@ -9883,7 +11298,7 @@
                 <w:szCs w:val="24"/>
                 <w:lang w:eastAsia="en-US"/>
               </w:rPr>
-              <w:t>38:12</w:t>
+              <w:t>576</w:t>
             </w:r>
           </w:p>
         </w:tc>
@@ -9984,7 +11399,7 @@
                 <w:szCs w:val="24"/>
                 <w:lang w:eastAsia="en-US"/>
               </w:rPr>
-              <w:t>16.97</w:t>
+              <w:t>56.58</w:t>
             </w:r>
           </w:p>
         </w:tc>
@@ -10018,7 +11433,7 @@
                 <w:szCs w:val="24"/>
                 <w:lang w:eastAsia="en-US"/>
               </w:rPr>
-              <w:t>17.90</w:t>
+              <w:t>53.29</w:t>
             </w:r>
           </w:p>
         </w:tc>
@@ -10052,7 +11467,7 @@
                 <w:szCs w:val="24"/>
                 <w:lang w:eastAsia="en-US"/>
               </w:rPr>
-              <w:t>16.97</w:t>
+              <w:t>59.28</w:t>
             </w:r>
           </w:p>
         </w:tc>
@@ -10070,23 +11485,25 @@
               <w:jc w:val="center"/>
               <w:rPr>
                 <w:rFonts w:ascii="Times New Roman" w:eastAsiaTheme="minorHAnsi" w:hAnsi="Times New Roman" w:cs="Times New Roman"/>
-                <w:iCs/>
-                <w:kern w:val="0"/>
-                <w:sz w:val="24"/>
-                <w:szCs w:val="24"/>
-                <w:lang w:eastAsia="en-US"/>
-              </w:rPr>
-            </w:pPr>
-            <w:r>
-              <w:rPr>
-                <w:rFonts w:ascii="Times New Roman" w:eastAsiaTheme="minorHAnsi" w:hAnsi="Times New Roman" w:cs="Times New Roman"/>
-                <w:iCs/>
-                <w:kern w:val="0"/>
-                <w:sz w:val="24"/>
-                <w:szCs w:val="24"/>
-                <w:lang w:eastAsia="en-US"/>
-              </w:rPr>
-              <w:t>16.97</w:t>
+                <w:b/>
+                <w:iCs/>
+                <w:kern w:val="0"/>
+                <w:sz w:val="24"/>
+                <w:szCs w:val="24"/>
+                <w:lang w:eastAsia="en-US"/>
+              </w:rPr>
+            </w:pPr>
+            <w:r>
+              <w:rPr>
+                <w:rFonts w:ascii="Times New Roman" w:eastAsiaTheme="minorHAnsi" w:hAnsi="Times New Roman" w:cs="Times New Roman"/>
+                <w:b/>
+                <w:iCs/>
+                <w:kern w:val="0"/>
+                <w:sz w:val="24"/>
+                <w:szCs w:val="24"/>
+                <w:lang w:eastAsia="en-US"/>
+              </w:rPr>
+              <w:t>59.34</w:t>
             </w:r>
           </w:p>
         </w:tc>
@@ -10104,7 +11521,6 @@
               <w:jc w:val="center"/>
               <w:rPr>
                 <w:rFonts w:ascii="Times New Roman" w:eastAsiaTheme="minorHAnsi" w:hAnsi="Times New Roman" w:cs="Times New Roman"/>
-                <w:b/>
                 <w:bCs/>
                 <w:iCs/>
                 <w:kern w:val="0"/>
@@ -10116,7 +11532,6 @@
             <w:r>
               <w:rPr>
                 <w:rFonts w:ascii="Times New Roman" w:eastAsiaTheme="minorHAnsi" w:hAnsi="Times New Roman" w:cs="Times New Roman"/>
-                <w:b/>
                 <w:bCs/>
                 <w:iCs/>
                 <w:kern w:val="0"/>
@@ -10124,7 +11539,7 @@
                 <w:szCs w:val="24"/>
                 <w:lang w:eastAsia="en-US"/>
               </w:rPr>
-              <w:t>42.67</w:t>
+              <w:t>43.11</w:t>
             </w:r>
           </w:p>
         </w:tc>
@@ -10158,7 +11573,7 @@
                 <w:szCs w:val="24"/>
                 <w:lang w:eastAsia="en-US"/>
               </w:rPr>
-              <w:t>41.90</w:t>
+              <w:t>41.84</w:t>
             </w:r>
           </w:p>
         </w:tc>
@@ -10192,7 +11607,7 @@
                 <w:szCs w:val="24"/>
                 <w:lang w:eastAsia="en-US"/>
               </w:rPr>
-              <w:t>37.12</w:t>
+              <w:t>38.21</w:t>
             </w:r>
           </w:p>
         </w:tc>
@@ -10226,7 +11641,7 @@
                 <w:szCs w:val="24"/>
                 <w:lang w:eastAsia="en-US"/>
               </w:rPr>
-              <w:t>36.09</w:t>
+              <w:t>34.48</w:t>
             </w:r>
           </w:p>
         </w:tc>
@@ -10293,7 +11708,29 @@
                 <w:szCs w:val="24"/>
                 <w:lang w:eastAsia="en-US"/>
               </w:rPr>
-              <w:t>13.38</w:t>
+              <w:t>1</w:t>
+            </w:r>
+            <w:r>
+              <w:rPr>
+                <w:rFonts w:ascii="Times New Roman" w:eastAsiaTheme="minorHAnsi" w:hAnsi="Times New Roman" w:cs="Times New Roman"/>
+                <w:iCs/>
+                <w:kern w:val="0"/>
+                <w:sz w:val="24"/>
+                <w:szCs w:val="24"/>
+                <w:lang w:eastAsia="en-US"/>
+              </w:rPr>
+              <w:t>.</w:t>
+            </w:r>
+            <w:r>
+              <w:rPr>
+                <w:rFonts w:ascii="Times New Roman" w:eastAsiaTheme="minorHAnsi" w:hAnsi="Times New Roman" w:cs="Times New Roman"/>
+                <w:iCs/>
+                <w:kern w:val="0"/>
+                <w:sz w:val="24"/>
+                <w:szCs w:val="24"/>
+                <w:lang w:eastAsia="en-US"/>
+              </w:rPr>
+              <w:t>17</w:t>
             </w:r>
           </w:p>
         </w:tc>
@@ -10327,7 +11764,7 @@
                 <w:szCs w:val="24"/>
                 <w:lang w:eastAsia="en-US"/>
               </w:rPr>
-              <w:t>13.23</w:t>
+              <w:t>1.22</w:t>
             </w:r>
           </w:p>
         </w:tc>
@@ -10361,7 +11798,7 @@
                 <w:szCs w:val="24"/>
                 <w:lang w:eastAsia="en-US"/>
               </w:rPr>
-              <w:t>13.38</w:t>
+              <w:t>1.08</w:t>
             </w:r>
           </w:p>
         </w:tc>
@@ -10395,7 +11832,7 @@
                 <w:szCs w:val="24"/>
                 <w:lang w:eastAsia="en-US"/>
               </w:rPr>
-              <w:t>13.38</w:t>
+              <w:t>1.07</w:t>
             </w:r>
           </w:p>
         </w:tc>
@@ -10429,7 +11866,7 @@
                 <w:szCs w:val="24"/>
                 <w:lang w:eastAsia="en-US"/>
               </w:rPr>
-              <w:t>1.530</w:t>
+              <w:t>1.47</w:t>
             </w:r>
           </w:p>
         </w:tc>
@@ -10463,7 +11900,7 @@
                 <w:szCs w:val="24"/>
                 <w:lang w:eastAsia="en-US"/>
               </w:rPr>
-              <w:t>1.506</w:t>
+              <w:t>1.48</w:t>
             </w:r>
           </w:p>
         </w:tc>
@@ -10497,7 +11934,7 @@
                 <w:szCs w:val="24"/>
                 <w:lang w:eastAsia="en-US"/>
               </w:rPr>
-              <w:t>1.567</w:t>
+              <w:t>1.53</w:t>
             </w:r>
           </w:p>
         </w:tc>
@@ -10531,7 +11968,7 @@
                 <w:szCs w:val="24"/>
                 <w:lang w:eastAsia="en-US"/>
               </w:rPr>
-              <w:t>1.570</w:t>
+              <w:t>1.59</w:t>
             </w:r>
           </w:p>
         </w:tc>
@@ -10635,7 +12072,40 @@
                 <w:szCs w:val="24"/>
                 <w:lang w:eastAsia="en-US"/>
               </w:rPr>
-              <w:t>16.7</w:t>
+              <w:t>55</w:t>
+            </w:r>
+            <w:r>
+              <w:rPr>
+                <w:rFonts w:ascii="Times New Roman" w:eastAsiaTheme="minorHAnsi" w:hAnsi="Times New Roman" w:cs="Times New Roman"/>
+                <w:iCs/>
+                <w:kern w:val="0"/>
+                <w:sz w:val="24"/>
+                <w:szCs w:val="24"/>
+                <w:lang w:eastAsia="en-US"/>
+              </w:rPr>
+              <w:t>.</w:t>
+            </w:r>
+            <w:r>
+              <w:rPr>
+                <w:rFonts w:ascii="Times New Roman" w:eastAsiaTheme="minorHAnsi" w:hAnsi="Times New Roman" w:cs="Times New Roman"/>
+                <w:iCs/>
+                <w:kern w:val="0"/>
+                <w:sz w:val="24"/>
+                <w:szCs w:val="24"/>
+                <w:lang w:eastAsia="en-US"/>
+              </w:rPr>
+              <w:t>2</w:t>
+            </w:r>
+            <w:r>
+              <w:rPr>
+                <w:rFonts w:ascii="Times New Roman" w:eastAsiaTheme="minorHAnsi" w:hAnsi="Times New Roman" w:cs="Times New Roman"/>
+                <w:iCs/>
+                <w:kern w:val="0"/>
+                <w:sz w:val="24"/>
+                <w:szCs w:val="24"/>
+                <w:lang w:eastAsia="en-US"/>
+              </w:rPr>
+              <w:t>7</w:t>
             </w:r>
           </w:p>
         </w:tc>
@@ -10669,7 +12139,7 @@
                 <w:szCs w:val="24"/>
                 <w:lang w:eastAsia="en-US"/>
               </w:rPr>
-              <w:t>17.50</w:t>
+              <w:t>52.93</w:t>
             </w:r>
           </w:p>
         </w:tc>
@@ -10703,7 +12173,18 @@
                 <w:szCs w:val="24"/>
                 <w:lang w:eastAsia="en-US"/>
               </w:rPr>
-              <w:t>16.70</w:t>
+              <w:t>54.8</w:t>
+            </w:r>
+            <w:r>
+              <w:rPr>
+                <w:rFonts w:ascii="Times New Roman" w:eastAsiaTheme="minorHAnsi" w:hAnsi="Times New Roman" w:cs="Times New Roman"/>
+                <w:iCs/>
+                <w:kern w:val="0"/>
+                <w:sz w:val="24"/>
+                <w:szCs w:val="24"/>
+                <w:lang w:eastAsia="en-US"/>
+              </w:rPr>
+              <w:t>0</w:t>
             </w:r>
           </w:p>
         </w:tc>
@@ -10721,23 +12202,25 @@
               <w:jc w:val="center"/>
               <w:rPr>
                 <w:rFonts w:ascii="Times New Roman" w:eastAsiaTheme="minorHAnsi" w:hAnsi="Times New Roman" w:cs="Times New Roman"/>
-                <w:iCs/>
-                <w:kern w:val="0"/>
-                <w:sz w:val="24"/>
-                <w:szCs w:val="24"/>
-                <w:lang w:eastAsia="en-US"/>
-              </w:rPr>
-            </w:pPr>
-            <w:r>
-              <w:rPr>
-                <w:rFonts w:ascii="Times New Roman" w:eastAsiaTheme="minorHAnsi" w:hAnsi="Times New Roman" w:cs="Times New Roman"/>
-                <w:iCs/>
-                <w:kern w:val="0"/>
-                <w:sz w:val="24"/>
-                <w:szCs w:val="24"/>
-                <w:lang w:eastAsia="en-US"/>
-              </w:rPr>
-              <w:t>16.70</w:t>
+                <w:b/>
+                <w:iCs/>
+                <w:kern w:val="0"/>
+                <w:sz w:val="24"/>
+                <w:szCs w:val="24"/>
+                <w:lang w:eastAsia="en-US"/>
+              </w:rPr>
+            </w:pPr>
+            <w:r>
+              <w:rPr>
+                <w:rFonts w:ascii="Times New Roman" w:eastAsiaTheme="minorHAnsi" w:hAnsi="Times New Roman" w:cs="Times New Roman"/>
+                <w:b/>
+                <w:iCs/>
+                <w:kern w:val="0"/>
+                <w:sz w:val="24"/>
+                <w:szCs w:val="24"/>
+                <w:lang w:eastAsia="en-US"/>
+              </w:rPr>
+              <w:t>57.93</w:t>
             </w:r>
           </w:p>
         </w:tc>
@@ -10755,7 +12238,6 @@
               <w:jc w:val="center"/>
               <w:rPr>
                 <w:rFonts w:ascii="Times New Roman" w:eastAsiaTheme="minorHAnsi" w:hAnsi="Times New Roman" w:cs="Times New Roman"/>
-                <w:b/>
                 <w:bCs/>
                 <w:iCs/>
                 <w:kern w:val="0"/>
@@ -10767,7 +12249,6 @@
             <w:r>
               <w:rPr>
                 <w:rFonts w:ascii="Times New Roman" w:eastAsiaTheme="minorHAnsi" w:hAnsi="Times New Roman" w:cs="Times New Roman"/>
-                <w:b/>
                 <w:bCs/>
                 <w:iCs/>
                 <w:kern w:val="0"/>
@@ -10775,7 +12256,7 @@
                 <w:szCs w:val="24"/>
                 <w:lang w:eastAsia="en-US"/>
               </w:rPr>
-              <w:t>43.73</w:t>
+              <w:t>36.37</w:t>
             </w:r>
           </w:p>
         </w:tc>
@@ -10809,7 +12290,7 @@
                 <w:szCs w:val="24"/>
                 <w:lang w:eastAsia="en-US"/>
               </w:rPr>
-              <w:t>43.83</w:t>
+              <w:t>43.80</w:t>
             </w:r>
           </w:p>
         </w:tc>
@@ -10843,7 +12324,7 @@
                 <w:szCs w:val="24"/>
                 <w:lang w:eastAsia="en-US"/>
               </w:rPr>
-              <w:t>40.97</w:t>
+              <w:t>41.47</w:t>
             </w:r>
           </w:p>
         </w:tc>
@@ -10877,7 +12358,7 @@
                 <w:szCs w:val="24"/>
                 <w:lang w:eastAsia="en-US"/>
               </w:rPr>
-              <w:t>36.80</w:t>
+              <w:t>37.13</w:t>
             </w:r>
           </w:p>
         </w:tc>
@@ -10946,7 +12427,29 @@
                 <w:szCs w:val="24"/>
                 <w:lang w:eastAsia="en-US"/>
               </w:rPr>
-              <w:t>13.45</w:t>
+              <w:t>1</w:t>
+            </w:r>
+            <w:r>
+              <w:rPr>
+                <w:rFonts w:ascii="Times New Roman" w:eastAsiaTheme="minorHAnsi" w:hAnsi="Times New Roman" w:cs="Times New Roman"/>
+                <w:iCs/>
+                <w:kern w:val="0"/>
+                <w:sz w:val="24"/>
+                <w:szCs w:val="24"/>
+                <w:lang w:eastAsia="en-US"/>
+              </w:rPr>
+              <w:t>.</w:t>
+            </w:r>
+            <w:r>
+              <w:rPr>
+                <w:rFonts w:ascii="Times New Roman" w:eastAsiaTheme="minorHAnsi" w:hAnsi="Times New Roman" w:cs="Times New Roman"/>
+                <w:iCs/>
+                <w:kern w:val="0"/>
+                <w:sz w:val="24"/>
+                <w:szCs w:val="24"/>
+                <w:lang w:eastAsia="en-US"/>
+              </w:rPr>
+              <w:t>20</w:t>
             </w:r>
           </w:p>
         </w:tc>
@@ -10980,7 +12483,7 @@
                 <w:szCs w:val="24"/>
                 <w:lang w:eastAsia="en-US"/>
               </w:rPr>
-              <w:t>13.289</w:t>
+              <w:t>1.22</w:t>
             </w:r>
           </w:p>
         </w:tc>
@@ -11014,7 +12517,7 @@
                 <w:szCs w:val="24"/>
                 <w:lang w:eastAsia="en-US"/>
               </w:rPr>
-              <w:t>13.415</w:t>
+              <w:t>1.18</w:t>
             </w:r>
           </w:p>
         </w:tc>
@@ -11048,7 +12551,7 @@
                 <w:szCs w:val="24"/>
                 <w:lang w:eastAsia="en-US"/>
               </w:rPr>
-              <w:t>13.449</w:t>
+              <w:t>1.13</w:t>
             </w:r>
           </w:p>
         </w:tc>
@@ -11082,7 +12585,7 @@
                 <w:szCs w:val="24"/>
                 <w:lang w:eastAsia="en-US"/>
               </w:rPr>
-              <w:t>1.556</w:t>
+              <w:t>1.57</w:t>
             </w:r>
           </w:p>
         </w:tc>
@@ -11116,7 +12619,7 @@
                 <w:szCs w:val="24"/>
                 <w:lang w:eastAsia="en-US"/>
               </w:rPr>
-              <w:t>1.515</w:t>
+              <w:t>1.42</w:t>
             </w:r>
           </w:p>
         </w:tc>
@@ -11150,7 +12653,7 @@
                 <w:szCs w:val="24"/>
                 <w:lang w:eastAsia="en-US"/>
               </w:rPr>
-              <w:t>1.578</w:t>
+              <w:t>1.48</w:t>
             </w:r>
           </w:p>
         </w:tc>
@@ -11184,7 +12687,7 @@
                 <w:szCs w:val="24"/>
                 <w:lang w:eastAsia="en-US"/>
               </w:rPr>
-              <w:t>1.627</w:t>
+              <w:t>1.52</w:t>
             </w:r>
           </w:p>
         </w:tc>
@@ -14293,7 +15796,7 @@
 </file>
 
 <file path=customXml/itemProps1.xml><?xml version="1.0" encoding="utf-8"?>
-<ds:datastoreItem xmlns:ds="http://schemas.openxmlformats.org/officeDocument/2006/customXml" ds:itemID="{F417597F-2355-4638-B98E-F99026F37D0C}">
+<ds:datastoreItem xmlns:ds="http://schemas.openxmlformats.org/officeDocument/2006/customXml" ds:itemID="{59A2A132-61E7-4225-B4B4-6329D9532D37}">
   <ds:schemaRefs>
     <ds:schemaRef ds:uri="http://schemas.openxmlformats.org/officeDocument/2006/bibliography"/>
   </ds:schemaRefs>

</xml_diff>